<commit_message>
OOP1 Pass current PartB tests
</commit_message>
<xml_diff>
--- a/תכנון בדיקות - OOP1.docx
+++ b/תכנון בדיקות - OOP1.docx
@@ -2825,23 +2825,7 @@
           <w:rFonts w:hint="cs"/>
           <w:rtl/>
         </w:rPr>
-        <w:t xml:space="preserve">רשימת </w:t>
-      </w:r>
-      <w:proofErr w:type="spellStart"/>
-      <w:r>
-        <w:rPr>
-          <w:rFonts w:hint="cs"/>
-          <w:rtl/>
-        </w:rPr>
-        <w:t>טאפלים</w:t>
-      </w:r>
-      <w:proofErr w:type="spellEnd"/>
-      <w:r>
-        <w:rPr>
-          <w:rFonts w:hint="cs"/>
-          <w:rtl/>
-        </w:rPr>
-        <w:t xml:space="preserve"> (</w:t>
+        <w:t>רשימת טאפלים (</w:t>
       </w:r>
       <w:proofErr w:type="spellStart"/>
       <w:r>
@@ -6180,7 +6164,16 @@
                       <w:rPr>
                         <w:rFonts w:ascii="Cambria Math" w:hAnsi="Cambria Math"/>
                       </w:rPr>
-                      <m:t>3x</m:t>
+                      <m:t>3</m:t>
+                    </m:r>
+                    <m:r>
+                      <m:rPr>
+                        <m:sty m:val="bi"/>
+                      </m:rPr>
+                      <w:rPr>
+                        <w:rFonts w:ascii="Cambria Math" w:hAnsi="Cambria Math"/>
+                      </w:rPr>
+                      <m:t>x</m:t>
                     </m:r>
                     <m:ctrlPr>
                       <w:rPr>
@@ -9520,6 +9513,9 @@
                   </m:sSupPr>
                   <m:e>
                     <m:r>
+                      <m:rPr>
+                        <m:sty m:val="bi"/>
+                      </m:rPr>
                       <w:rPr>
                         <w:rFonts w:ascii="Cambria Math" w:hAnsi="Cambria Math"/>
                       </w:rPr>
@@ -9536,6 +9532,9 @@
                   </m:e>
                   <m:sup>
                     <m:r>
+                      <m:rPr>
+                        <m:sty m:val="bi"/>
+                      </m:rPr>
                       <w:rPr>
                         <w:rFonts w:ascii="Cambria Math" w:hAnsi="Cambria Math"/>
                       </w:rPr>
@@ -9595,6 +9594,9 @@
             <m:oMathPara>
               <m:oMath>
                 <m:r>
+                  <m:rPr>
+                    <m:sty m:val="bi"/>
+                  </m:rPr>
                   <w:rPr>
                     <w:rFonts w:ascii="Cambria Math" w:hAnsi="Cambria Math"/>
                   </w:rPr>
@@ -9611,6 +9613,9 @@
                   </m:sSupPr>
                   <m:e>
                     <m:r>
+                      <m:rPr>
+                        <m:sty m:val="bi"/>
+                      </m:rPr>
                       <w:rPr>
                         <w:rFonts w:ascii="Cambria Math" w:hAnsi="Cambria Math"/>
                       </w:rPr>
@@ -9627,6 +9632,9 @@
                   </m:e>
                   <m:sup>
                     <m:r>
+                      <m:rPr>
+                        <m:sty m:val="bi"/>
+                      </m:rPr>
                       <w:rPr>
                         <w:rFonts w:ascii="Cambria Math" w:hAnsi="Cambria Math"/>
                       </w:rPr>
@@ -9708,6 +9716,9 @@
                   </m:sSupPr>
                   <m:e>
                     <m:r>
+                      <m:rPr>
+                        <m:sty m:val="bi"/>
+                      </m:rPr>
                       <w:rPr>
                         <w:rFonts w:ascii="Cambria Math" w:hAnsi="Cambria Math"/>
                       </w:rPr>
@@ -9724,6 +9735,9 @@
                   </m:e>
                   <m:sup>
                     <m:r>
+                      <m:rPr>
+                        <m:sty m:val="bi"/>
+                      </m:rPr>
                       <w:rPr>
                         <w:rFonts w:ascii="Cambria Math" w:hAnsi="Cambria Math"/>
                       </w:rPr>
@@ -9802,6 +9816,9 @@
                   </m:sSupPr>
                   <m:e>
                     <m:r>
+                      <m:rPr>
+                        <m:sty m:val="bi"/>
+                      </m:rPr>
                       <w:rPr>
                         <w:rFonts w:ascii="Cambria Math" w:hAnsi="Cambria Math"/>
                       </w:rPr>
@@ -9818,16 +9835,13 @@
                   </m:e>
                   <m:sup>
                     <m:r>
-                      <w:rPr>
-                        <w:rFonts w:ascii="Cambria Math" w:hAnsi="Cambria Math"/>
-                      </w:rPr>
-                      <m:t>-</m:t>
-                    </m:r>
-                    <m:r>
-                      <w:rPr>
-                        <w:rFonts w:ascii="Cambria Math" w:hAnsi="Cambria Math"/>
-                      </w:rPr>
-                      <m:t>0.5</m:t>
+                      <m:rPr>
+                        <m:sty m:val="bi"/>
+                      </m:rPr>
+                      <w:rPr>
+                        <w:rFonts w:ascii="Cambria Math" w:hAnsi="Cambria Math"/>
+                      </w:rPr>
+                      <m:t>-0.5</m:t>
                     </m:r>
                   </m:sup>
                 </m:sSup>
@@ -9905,6 +9919,9 @@
                   </m:sSupPr>
                   <m:e>
                     <m:r>
+                      <m:rPr>
+                        <m:sty m:val="bi"/>
+                      </m:rPr>
                       <w:rPr>
                         <w:rFonts w:ascii="Cambria Math" w:hAnsi="Cambria Math"/>
                       </w:rPr>
@@ -9921,6 +9938,9 @@
                   </m:e>
                   <m:sup>
                     <m:r>
+                      <m:rPr>
+                        <m:sty m:val="bi"/>
+                      </m:rPr>
                       <w:rPr>
                         <w:rFonts w:ascii="Cambria Math" w:hAnsi="Cambria Math"/>
                       </w:rPr>
@@ -9987,16 +10007,7 @@
                   <w:rPr>
                     <w:rFonts w:ascii="Cambria Math" w:hAnsi="Cambria Math"/>
                   </w:rPr>
-                  <m:t>-</m:t>
-                </m:r>
-                <m:r>
-                  <m:rPr>
-                    <m:sty m:val="bi"/>
-                  </m:rPr>
-                  <w:rPr>
-                    <w:rFonts w:ascii="Cambria Math" w:hAnsi="Cambria Math"/>
-                  </w:rPr>
-                  <m:t>2</m:t>
+                  <m:t>-2</m:t>
                 </m:r>
                 <m:sSup>
                   <m:sSupPr>
@@ -10009,6 +10020,9 @@
                   </m:sSupPr>
                   <m:e>
                     <m:r>
+                      <m:rPr>
+                        <m:sty m:val="bi"/>
+                      </m:rPr>
                       <w:rPr>
                         <w:rFonts w:ascii="Cambria Math" w:hAnsi="Cambria Math"/>
                       </w:rPr>
@@ -10025,6 +10039,9 @@
                   </m:e>
                   <m:sup>
                     <m:r>
+                      <m:rPr>
+                        <m:sty m:val="bi"/>
+                      </m:rPr>
                       <w:rPr>
                         <w:rFonts w:ascii="Cambria Math" w:hAnsi="Cambria Math"/>
                       </w:rPr>
@@ -10105,6 +10122,9 @@
                   </m:sSupPr>
                   <m:e>
                     <m:r>
+                      <m:rPr>
+                        <m:sty m:val="bi"/>
+                      </m:rPr>
                       <w:rPr>
                         <w:rFonts w:ascii="Cambria Math" w:hAnsi="Cambria Math"/>
                       </w:rPr>
@@ -10121,6 +10141,9 @@
                   </m:e>
                   <m:sup>
                     <m:r>
+                      <m:rPr>
+                        <m:sty m:val="bi"/>
+                      </m:rPr>
                       <w:rPr>
                         <w:rFonts w:ascii="Cambria Math" w:hAnsi="Cambria Math"/>
                       </w:rPr>
@@ -10174,7 +10197,7 @@
           <w:p>
             <w:pPr>
               <w:rPr>
-                <w:rFonts w:ascii="Calibri" w:eastAsia="Calibri" w:hAnsi="Calibri" w:cs="Arial" w:hint="cs"/>
+                <w:rFonts w:ascii="Calibri" w:eastAsia="Calibri" w:hAnsi="Calibri" w:cs="Arial"/>
                 <w:rtl/>
               </w:rPr>
             </w:pPr>
@@ -10200,6 +10223,9 @@
                   </m:sSupPr>
                   <m:e>
                     <m:r>
+                      <m:rPr>
+                        <m:sty m:val="bi"/>
+                      </m:rPr>
                       <w:rPr>
                         <w:rFonts w:ascii="Cambria Math" w:hAnsi="Cambria Math"/>
                       </w:rPr>
@@ -10216,6 +10242,9 @@
                   </m:e>
                   <m:sup>
                     <m:r>
+                      <m:rPr>
+                        <m:sty m:val="bi"/>
+                      </m:rPr>
                       <w:rPr>
                         <w:rFonts w:ascii="Cambria Math" w:hAnsi="Cambria Math"/>
                       </w:rPr>
@@ -10293,7 +10322,6 @@
             <w:pPr>
               <w:cnfStyle w:val="000000000000" w:firstRow="0" w:lastRow="0" w:firstColumn="0" w:lastColumn="0" w:oddVBand="0" w:evenVBand="0" w:oddHBand="0" w:evenHBand="0" w:firstRowFirstColumn="0" w:firstRowLastColumn="0" w:lastRowFirstColumn="0" w:lastRowLastColumn="0"/>
               <w:rPr>
-                <w:rFonts w:hint="cs"/>
                 <w:rtl/>
               </w:rPr>
             </w:pPr>
@@ -10347,6 +10375,9 @@
                   </m:sSupPr>
                   <m:e>
                     <m:r>
+                      <m:rPr>
+                        <m:sty m:val="bi"/>
+                      </m:rPr>
                       <w:rPr>
                         <w:rFonts w:ascii="Cambria Math" w:hAnsi="Cambria Math"/>
                       </w:rPr>
@@ -10363,6 +10394,9 @@
                   </m:e>
                   <m:sup>
                     <m:r>
+                      <m:rPr>
+                        <m:sty m:val="bi"/>
+                      </m:rPr>
                       <w:rPr>
                         <w:rFonts w:ascii="Cambria Math" w:hAnsi="Cambria Math"/>
                       </w:rPr>
@@ -10377,8 +10411,48 @@
                   <w:rPr>
                     <w:rFonts w:ascii="Cambria Math" w:hAnsi="Cambria Math"/>
                   </w:rPr>
-                  <m:t>-</m:t>
-                </m:r>
+                  <m:t>-3</m:t>
+                </m:r>
+                <m:sSup>
+                  <m:sSupPr>
+                    <m:ctrlPr>
+                      <w:rPr>
+                        <w:rFonts w:ascii="Cambria Math" w:hAnsi="Cambria Math"/>
+                        <w:b w:val="0"/>
+                        <w:bCs w:val="0"/>
+                        <w:i/>
+                      </w:rPr>
+                    </m:ctrlPr>
+                  </m:sSupPr>
+                  <m:e>
+                    <m:r>
+                      <m:rPr>
+                        <m:sty m:val="bi"/>
+                      </m:rPr>
+                      <w:rPr>
+                        <w:rFonts w:ascii="Cambria Math" w:hAnsi="Cambria Math"/>
+                      </w:rPr>
+                      <m:t>X</m:t>
+                    </m:r>
+                    <m:ctrlPr>
+                      <w:rPr>
+                        <w:rFonts w:ascii="Cambria Math" w:hAnsi="Cambria Math"/>
+                        <w:i/>
+                      </w:rPr>
+                    </m:ctrlPr>
+                  </m:e>
+                  <m:sup>
+                    <m:r>
+                      <m:rPr>
+                        <m:sty m:val="bi"/>
+                      </m:rPr>
+                      <w:rPr>
+                        <w:rFonts w:ascii="Cambria Math" w:hAnsi="Cambria Math"/>
+                      </w:rPr>
+                      <m:t>3</m:t>
+                    </m:r>
+                  </m:sup>
+                </m:sSup>
                 <m:r>
                   <m:rPr>
                     <m:sty m:val="bi"/>
@@ -10386,48 +10460,50 @@
                   <w:rPr>
                     <w:rFonts w:ascii="Cambria Math" w:hAnsi="Cambria Math"/>
                   </w:rPr>
-                  <m:t>3</m:t>
-                </m:r>
-                <m:sSup>
-                  <m:sSupPr>
-                    <m:ctrlPr>
-                      <w:rPr>
-                        <w:rFonts w:ascii="Cambria Math" w:hAnsi="Cambria Math"/>
-                        <w:b w:val="0"/>
-                        <w:bCs w:val="0"/>
-                        <w:i/>
-                      </w:rPr>
-                    </m:ctrlPr>
-                  </m:sSupPr>
-                  <m:e>
-                    <m:r>
-                      <m:rPr>
-                        <m:sty m:val="bi"/>
-                      </m:rPr>
-                      <w:rPr>
-                        <w:rFonts w:ascii="Cambria Math" w:hAnsi="Cambria Math"/>
-                      </w:rPr>
-                      <m:t>X</m:t>
-                    </m:r>
-                    <m:ctrlPr>
-                      <w:rPr>
-                        <w:rFonts w:ascii="Cambria Math" w:hAnsi="Cambria Math"/>
-                        <w:i/>
-                      </w:rPr>
-                    </m:ctrlPr>
-                  </m:e>
-                  <m:sup>
-                    <m:r>
-                      <m:rPr>
-                        <m:sty m:val="bi"/>
-                      </m:rPr>
-                      <w:rPr>
-                        <w:rFonts w:ascii="Cambria Math" w:hAnsi="Cambria Math"/>
-                      </w:rPr>
-                      <m:t>3</m:t>
-                    </m:r>
-                  </m:sup>
-                </m:sSup>
+                  <m:t>←3 , {}</m:t>
+                </m:r>
+              </m:oMath>
+            </m:oMathPara>
+          </w:p>
+        </w:tc>
+        <w:tc>
+          <w:tcPr>
+            <w:tcW w:w="4148" w:type="dxa"/>
+          </w:tcPr>
+          <w:p>
+            <w:pPr>
+              <w:cnfStyle w:val="000000100000" w:firstRow="0" w:lastRow="0" w:firstColumn="0" w:lastColumn="0" w:oddVBand="0" w:evenVBand="0" w:oddHBand="1" w:evenHBand="0" w:firstRowFirstColumn="0" w:firstRowLastColumn="0" w:lastRowFirstColumn="0" w:lastRowLastColumn="0"/>
+              <w:rPr>
+                <w:rtl/>
+              </w:rPr>
+            </w:pPr>
+            <m:oMathPara>
+              <m:oMath>
+                <m:r>
+                  <w:rPr>
+                    <w:rFonts w:ascii="Cambria Math" w:hAnsi="Cambria Math"/>
+                  </w:rPr>
+                  <m:t>-63</m:t>
+                </m:r>
+              </m:oMath>
+            </m:oMathPara>
+          </w:p>
+        </w:tc>
+      </w:tr>
+      <w:tr>
+        <w:tc>
+          <w:tcPr>
+            <w:cnfStyle w:val="001000000000" w:firstRow="0" w:lastRow="0" w:firstColumn="1" w:lastColumn="0" w:oddVBand="0" w:evenVBand="0" w:oddHBand="0" w:evenHBand="0" w:firstRowFirstColumn="0" w:firstRowLastColumn="0" w:lastRowFirstColumn="0" w:lastRowLastColumn="0"/>
+            <w:tcW w:w="4148" w:type="dxa"/>
+          </w:tcPr>
+          <w:p>
+            <w:pPr>
+              <w:rPr>
+                <w:rFonts w:ascii="Calibri" w:eastAsia="Calibri" w:hAnsi="Calibri" w:cs="Arial"/>
+              </w:rPr>
+            </w:pPr>
+            <m:oMathPara>
+              <m:oMath>
                 <m:r>
                   <m:rPr>
                     <m:sty m:val="bi"/>
@@ -10435,51 +10511,48 @@
                   <w:rPr>
                     <w:rFonts w:ascii="Cambria Math" w:hAnsi="Cambria Math"/>
                   </w:rPr>
-                  <m:t>←3 , {}</m:t>
-                </m:r>
-              </m:oMath>
-            </m:oMathPara>
-          </w:p>
-        </w:tc>
-        <w:tc>
-          <w:tcPr>
-            <w:tcW w:w="4148" w:type="dxa"/>
-          </w:tcPr>
-          <w:p>
-            <w:pPr>
-              <w:cnfStyle w:val="000000100000" w:firstRow="0" w:lastRow="0" w:firstColumn="0" w:lastColumn="0" w:oddVBand="0" w:evenVBand="0" w:oddHBand="1" w:evenHBand="0" w:firstRowFirstColumn="0" w:firstRowLastColumn="0" w:lastRowFirstColumn="0" w:lastRowLastColumn="0"/>
-              <w:rPr>
-                <w:rFonts w:hint="cs"/>
-                <w:rtl/>
-              </w:rPr>
-            </w:pPr>
-            <m:oMathPara>
-              <m:oMath>
-                <m:r>
-                  <w:rPr>
-                    <w:rFonts w:ascii="Cambria Math" w:hAnsi="Cambria Math"/>
-                  </w:rPr>
-                  <m:t>-63</m:t>
-                </m:r>
-              </m:oMath>
-            </m:oMathPara>
-          </w:p>
-        </w:tc>
-      </w:tr>
-      <w:tr>
-        <w:tc>
-          <w:tcPr>
-            <w:cnfStyle w:val="001000000000" w:firstRow="0" w:lastRow="0" w:firstColumn="1" w:lastColumn="0" w:oddVBand="0" w:evenVBand="0" w:oddHBand="0" w:evenHBand="0" w:firstRowFirstColumn="0" w:firstRowLastColumn="0" w:lastRowFirstColumn="0" w:lastRowLastColumn="0"/>
-            <w:tcW w:w="4148" w:type="dxa"/>
-          </w:tcPr>
-          <w:p>
-            <w:pPr>
-              <w:rPr>
-                <w:rFonts w:ascii="Calibri" w:eastAsia="Calibri" w:hAnsi="Calibri" w:cs="Arial"/>
-              </w:rPr>
-            </w:pPr>
-            <m:oMathPara>
-              <m:oMath>
+                  <m:t>2</m:t>
+                </m:r>
+                <m:sSup>
+                  <m:sSupPr>
+                    <m:ctrlPr>
+                      <w:rPr>
+                        <w:rFonts w:ascii="Cambria Math" w:hAnsi="Cambria Math"/>
+                        <w:i/>
+                      </w:rPr>
+                    </m:ctrlPr>
+                  </m:sSupPr>
+                  <m:e>
+                    <m:r>
+                      <m:rPr>
+                        <m:sty m:val="bi"/>
+                      </m:rPr>
+                      <w:rPr>
+                        <w:rFonts w:ascii="Cambria Math" w:hAnsi="Cambria Math"/>
+                      </w:rPr>
+                      <m:t>X</m:t>
+                    </m:r>
+                    <m:ctrlPr>
+                      <w:rPr>
+                        <w:rFonts w:ascii="Cambria Math" w:hAnsi="Cambria Math"/>
+                        <w:b w:val="0"/>
+                        <w:bCs w:val="0"/>
+                        <w:i/>
+                      </w:rPr>
+                    </m:ctrlPr>
+                  </m:e>
+                  <m:sup>
+                    <m:r>
+                      <m:rPr>
+                        <m:sty m:val="bi"/>
+                      </m:rPr>
+                      <w:rPr>
+                        <w:rFonts w:ascii="Cambria Math" w:hAnsi="Cambria Math"/>
+                      </w:rPr>
+                      <m:t>0</m:t>
+                    </m:r>
+                  </m:sup>
+                </m:sSup>
                 <m:r>
                   <m:rPr>
                     <m:sty m:val="bi"/>
@@ -10487,19 +10560,24 @@
                   <w:rPr>
                     <w:rFonts w:ascii="Cambria Math" w:hAnsi="Cambria Math"/>
                   </w:rPr>
-                  <m:t>2</m:t>
+                  <m:t>-3</m:t>
                 </m:r>
                 <m:sSup>
                   <m:sSupPr>
                     <m:ctrlPr>
                       <w:rPr>
                         <w:rFonts w:ascii="Cambria Math" w:hAnsi="Cambria Math"/>
+                        <w:b w:val="0"/>
+                        <w:bCs w:val="0"/>
                         <w:i/>
                       </w:rPr>
                     </m:ctrlPr>
                   </m:sSupPr>
                   <m:e>
                     <m:r>
+                      <m:rPr>
+                        <m:sty m:val="bi"/>
+                      </m:rPr>
                       <w:rPr>
                         <w:rFonts w:ascii="Cambria Math" w:hAnsi="Cambria Math"/>
                       </w:rPr>
@@ -10508,18 +10586,19 @@
                     <m:ctrlPr>
                       <w:rPr>
                         <w:rFonts w:ascii="Cambria Math" w:hAnsi="Cambria Math"/>
-                        <w:b w:val="0"/>
-                        <w:bCs w:val="0"/>
                         <w:i/>
                       </w:rPr>
                     </m:ctrlPr>
                   </m:e>
                   <m:sup>
                     <m:r>
-                      <w:rPr>
-                        <w:rFonts w:ascii="Cambria Math" w:hAnsi="Cambria Math"/>
-                      </w:rPr>
-                      <m:t>0</m:t>
+                      <m:rPr>
+                        <m:sty m:val="bi"/>
+                      </m:rPr>
+                      <w:rPr>
+                        <w:rFonts w:ascii="Cambria Math" w:hAnsi="Cambria Math"/>
+                      </w:rPr>
+                      <m:t>3</m:t>
                     </m:r>
                   </m:sup>
                 </m:sSup>
@@ -10530,55 +10609,6 @@
                   <w:rPr>
                     <w:rFonts w:ascii="Cambria Math" w:hAnsi="Cambria Math"/>
                   </w:rPr>
-                  <m:t>-3</m:t>
-                </m:r>
-                <m:sSup>
-                  <m:sSupPr>
-                    <m:ctrlPr>
-                      <w:rPr>
-                        <w:rFonts w:ascii="Cambria Math" w:hAnsi="Cambria Math"/>
-                        <w:b w:val="0"/>
-                        <w:bCs w:val="0"/>
-                        <w:i/>
-                      </w:rPr>
-                    </m:ctrlPr>
-                  </m:sSupPr>
-                  <m:e>
-                    <m:r>
-                      <m:rPr>
-                        <m:sty m:val="bi"/>
-                      </m:rPr>
-                      <w:rPr>
-                        <w:rFonts w:ascii="Cambria Math" w:hAnsi="Cambria Math"/>
-                      </w:rPr>
-                      <m:t>X</m:t>
-                    </m:r>
-                    <m:ctrlPr>
-                      <w:rPr>
-                        <w:rFonts w:ascii="Cambria Math" w:hAnsi="Cambria Math"/>
-                        <w:i/>
-                      </w:rPr>
-                    </m:ctrlPr>
-                  </m:e>
-                  <m:sup>
-                    <m:r>
-                      <m:rPr>
-                        <m:sty m:val="bi"/>
-                      </m:rPr>
-                      <w:rPr>
-                        <w:rFonts w:ascii="Cambria Math" w:hAnsi="Cambria Math"/>
-                      </w:rPr>
-                      <m:t>3</m:t>
-                    </m:r>
-                  </m:sup>
-                </m:sSup>
-                <m:r>
-                  <m:rPr>
-                    <m:sty m:val="bi"/>
-                  </m:rPr>
-                  <w:rPr>
-                    <w:rFonts w:ascii="Cambria Math" w:hAnsi="Cambria Math"/>
-                  </w:rPr>
                   <m:t>←3 , {}</m:t>
                 </m:r>
               </m:oMath>
@@ -10593,7 +10623,6 @@
             <w:pPr>
               <w:cnfStyle w:val="000000000000" w:firstRow="0" w:lastRow="0" w:firstColumn="0" w:lastColumn="0" w:oddVBand="0" w:evenVBand="0" w:oddHBand="0" w:evenHBand="0" w:firstRowFirstColumn="0" w:firstRowLastColumn="0" w:lastRowFirstColumn="0" w:lastRowLastColumn="0"/>
               <w:rPr>
-                <w:rFonts w:hint="cs"/>
                 <w:rtl/>
               </w:rPr>
             </w:pPr>
@@ -10647,6 +10676,9 @@
                   </m:sSupPr>
                   <m:e>
                     <m:r>
+                      <m:rPr>
+                        <m:sty m:val="bi"/>
+                      </m:rPr>
                       <w:rPr>
                         <w:rFonts w:ascii="Cambria Math" w:hAnsi="Cambria Math"/>
                       </w:rPr>
@@ -10663,6 +10695,9 @@
                   </m:e>
                   <m:sup>
                     <m:r>
+                      <m:rPr>
+                        <m:sty m:val="bi"/>
+                      </m:rPr>
                       <w:rPr>
                         <w:rFonts w:ascii="Cambria Math" w:hAnsi="Cambria Math"/>
                       </w:rPr>
@@ -10677,8 +10712,48 @@
                   <w:rPr>
                     <w:rFonts w:ascii="Cambria Math" w:hAnsi="Cambria Math"/>
                   </w:rPr>
-                  <m:t>-</m:t>
-                </m:r>
+                  <m:t>-0</m:t>
+                </m:r>
+                <m:sSup>
+                  <m:sSupPr>
+                    <m:ctrlPr>
+                      <w:rPr>
+                        <w:rFonts w:ascii="Cambria Math" w:hAnsi="Cambria Math"/>
+                        <w:b w:val="0"/>
+                        <w:bCs w:val="0"/>
+                        <w:i/>
+                      </w:rPr>
+                    </m:ctrlPr>
+                  </m:sSupPr>
+                  <m:e>
+                    <m:r>
+                      <m:rPr>
+                        <m:sty m:val="bi"/>
+                      </m:rPr>
+                      <w:rPr>
+                        <w:rFonts w:ascii="Cambria Math" w:hAnsi="Cambria Math"/>
+                      </w:rPr>
+                      <m:t>X</m:t>
+                    </m:r>
+                    <m:ctrlPr>
+                      <w:rPr>
+                        <w:rFonts w:ascii="Cambria Math" w:hAnsi="Cambria Math"/>
+                        <w:i/>
+                      </w:rPr>
+                    </m:ctrlPr>
+                  </m:e>
+                  <m:sup>
+                    <m:r>
+                      <m:rPr>
+                        <m:sty m:val="bi"/>
+                      </m:rPr>
+                      <w:rPr>
+                        <w:rFonts w:ascii="Cambria Math" w:hAnsi="Cambria Math"/>
+                      </w:rPr>
+                      <m:t>3</m:t>
+                    </m:r>
+                  </m:sup>
+                </m:sSup>
                 <m:r>
                   <m:rPr>
                     <m:sty m:val="bi"/>
@@ -10686,48 +10761,50 @@
                   <w:rPr>
                     <w:rFonts w:ascii="Cambria Math" w:hAnsi="Cambria Math"/>
                   </w:rPr>
-                  <m:t>0</m:t>
-                </m:r>
-                <m:sSup>
-                  <m:sSupPr>
-                    <m:ctrlPr>
-                      <w:rPr>
-                        <w:rFonts w:ascii="Cambria Math" w:hAnsi="Cambria Math"/>
-                        <w:b w:val="0"/>
-                        <w:bCs w:val="0"/>
-                        <w:i/>
-                      </w:rPr>
-                    </m:ctrlPr>
-                  </m:sSupPr>
-                  <m:e>
-                    <m:r>
-                      <m:rPr>
-                        <m:sty m:val="bi"/>
-                      </m:rPr>
-                      <w:rPr>
-                        <w:rFonts w:ascii="Cambria Math" w:hAnsi="Cambria Math"/>
-                      </w:rPr>
-                      <m:t>X</m:t>
-                    </m:r>
-                    <m:ctrlPr>
-                      <w:rPr>
-                        <w:rFonts w:ascii="Cambria Math" w:hAnsi="Cambria Math"/>
-                        <w:i/>
-                      </w:rPr>
-                    </m:ctrlPr>
-                  </m:e>
-                  <m:sup>
-                    <m:r>
-                      <m:rPr>
-                        <m:sty m:val="bi"/>
-                      </m:rPr>
-                      <w:rPr>
-                        <w:rFonts w:ascii="Cambria Math" w:hAnsi="Cambria Math"/>
-                      </w:rPr>
-                      <m:t>3</m:t>
-                    </m:r>
-                  </m:sup>
-                </m:sSup>
+                  <m:t>←3 , {}</m:t>
+                </m:r>
+              </m:oMath>
+            </m:oMathPara>
+          </w:p>
+        </w:tc>
+        <w:tc>
+          <w:tcPr>
+            <w:tcW w:w="4148" w:type="dxa"/>
+          </w:tcPr>
+          <w:p>
+            <w:pPr>
+              <w:cnfStyle w:val="000000100000" w:firstRow="0" w:lastRow="0" w:firstColumn="0" w:lastColumn="0" w:oddVBand="0" w:evenVBand="0" w:oddHBand="1" w:evenHBand="0" w:firstRowFirstColumn="0" w:firstRowLastColumn="0" w:lastRowFirstColumn="0" w:lastRowLastColumn="0"/>
+              <w:rPr>
+                <w:rtl/>
+              </w:rPr>
+            </w:pPr>
+            <m:oMathPara>
+              <m:oMath>
+                <m:r>
+                  <w:rPr>
+                    <w:rFonts w:ascii="Cambria Math" w:hAnsi="Cambria Math"/>
+                  </w:rPr>
+                  <m:t>18</m:t>
+                </m:r>
+              </m:oMath>
+            </m:oMathPara>
+          </w:p>
+        </w:tc>
+      </w:tr>
+      <w:tr>
+        <w:tc>
+          <w:tcPr>
+            <w:cnfStyle w:val="001000000000" w:firstRow="0" w:lastRow="0" w:firstColumn="1" w:lastColumn="0" w:oddVBand="0" w:evenVBand="0" w:oddHBand="0" w:evenHBand="0" w:firstRowFirstColumn="0" w:firstRowLastColumn="0" w:lastRowFirstColumn="0" w:lastRowLastColumn="0"/>
+            <w:tcW w:w="4148" w:type="dxa"/>
+          </w:tcPr>
+          <w:p>
+            <w:pPr>
+              <w:rPr>
+                <w:rFonts w:ascii="Calibri" w:eastAsia="Calibri" w:hAnsi="Calibri" w:cs="Arial"/>
+              </w:rPr>
+            </w:pPr>
+            <m:oMathPara>
+              <m:oMath>
                 <m:r>
                   <m:rPr>
                     <m:sty m:val="bi"/>
@@ -10735,51 +10812,48 @@
                   <w:rPr>
                     <w:rFonts w:ascii="Cambria Math" w:hAnsi="Cambria Math"/>
                   </w:rPr>
-                  <m:t>←3 , {}</m:t>
-                </m:r>
-              </m:oMath>
-            </m:oMathPara>
-          </w:p>
-        </w:tc>
-        <w:tc>
-          <w:tcPr>
-            <w:tcW w:w="4148" w:type="dxa"/>
-          </w:tcPr>
-          <w:p>
-            <w:pPr>
-              <w:cnfStyle w:val="000000100000" w:firstRow="0" w:lastRow="0" w:firstColumn="0" w:lastColumn="0" w:oddVBand="0" w:evenVBand="0" w:oddHBand="1" w:evenHBand="0" w:firstRowFirstColumn="0" w:firstRowLastColumn="0" w:lastRowFirstColumn="0" w:lastRowLastColumn="0"/>
-              <w:rPr>
-                <w:rFonts w:hint="cs"/>
-                <w:rtl/>
-              </w:rPr>
-            </w:pPr>
-            <m:oMathPara>
-              <m:oMath>
-                <m:r>
-                  <w:rPr>
-                    <w:rFonts w:ascii="Cambria Math" w:hAnsi="Cambria Math"/>
-                  </w:rPr>
-                  <m:t>18</m:t>
-                </m:r>
-              </m:oMath>
-            </m:oMathPara>
-          </w:p>
-        </w:tc>
-      </w:tr>
-      <w:tr>
-        <w:tc>
-          <w:tcPr>
-            <w:cnfStyle w:val="001000000000" w:firstRow="0" w:lastRow="0" w:firstColumn="1" w:lastColumn="0" w:oddVBand="0" w:evenVBand="0" w:oddHBand="0" w:evenHBand="0" w:firstRowFirstColumn="0" w:firstRowLastColumn="0" w:lastRowFirstColumn="0" w:lastRowLastColumn="0"/>
-            <w:tcW w:w="4148" w:type="dxa"/>
-          </w:tcPr>
-          <w:p>
-            <w:pPr>
-              <w:rPr>
-                <w:rFonts w:ascii="Calibri" w:eastAsia="Calibri" w:hAnsi="Calibri" w:cs="Arial"/>
-              </w:rPr>
-            </w:pPr>
-            <m:oMathPara>
-              <m:oMath>
+                  <m:t>0</m:t>
+                </m:r>
+                <m:sSup>
+                  <m:sSupPr>
+                    <m:ctrlPr>
+                      <w:rPr>
+                        <w:rFonts w:ascii="Cambria Math" w:hAnsi="Cambria Math"/>
+                        <w:i/>
+                      </w:rPr>
+                    </m:ctrlPr>
+                  </m:sSupPr>
+                  <m:e>
+                    <m:r>
+                      <m:rPr>
+                        <m:sty m:val="bi"/>
+                      </m:rPr>
+                      <w:rPr>
+                        <w:rFonts w:ascii="Cambria Math" w:hAnsi="Cambria Math"/>
+                      </w:rPr>
+                      <m:t>X</m:t>
+                    </m:r>
+                    <m:ctrlPr>
+                      <w:rPr>
+                        <w:rFonts w:ascii="Cambria Math" w:hAnsi="Cambria Math"/>
+                        <w:b w:val="0"/>
+                        <w:bCs w:val="0"/>
+                        <w:i/>
+                      </w:rPr>
+                    </m:ctrlPr>
+                  </m:e>
+                  <m:sup>
+                    <m:r>
+                      <m:rPr>
+                        <m:sty m:val="bi"/>
+                      </m:rPr>
+                      <w:rPr>
+                        <w:rFonts w:ascii="Cambria Math" w:hAnsi="Cambria Math"/>
+                      </w:rPr>
+                      <m:t>2</m:t>
+                    </m:r>
+                  </m:sup>
+                </m:sSup>
                 <m:r>
                   <m:rPr>
                     <m:sty m:val="bi"/>
@@ -10787,19 +10861,24 @@
                   <w:rPr>
                     <w:rFonts w:ascii="Cambria Math" w:hAnsi="Cambria Math"/>
                   </w:rPr>
-                  <m:t>0</m:t>
+                  <m:t>+0</m:t>
                 </m:r>
                 <m:sSup>
                   <m:sSupPr>
                     <m:ctrlPr>
                       <w:rPr>
                         <w:rFonts w:ascii="Cambria Math" w:hAnsi="Cambria Math"/>
+                        <w:b w:val="0"/>
+                        <w:bCs w:val="0"/>
                         <w:i/>
                       </w:rPr>
                     </m:ctrlPr>
                   </m:sSupPr>
                   <m:e>
                     <m:r>
+                      <m:rPr>
+                        <m:sty m:val="bi"/>
+                      </m:rPr>
                       <w:rPr>
                         <w:rFonts w:ascii="Cambria Math" w:hAnsi="Cambria Math"/>
                       </w:rPr>
@@ -10808,18 +10887,19 @@
                     <m:ctrlPr>
                       <w:rPr>
                         <w:rFonts w:ascii="Cambria Math" w:hAnsi="Cambria Math"/>
-                        <w:b w:val="0"/>
-                        <w:bCs w:val="0"/>
                         <w:i/>
                       </w:rPr>
                     </m:ctrlPr>
                   </m:e>
                   <m:sup>
                     <m:r>
-                      <w:rPr>
-                        <w:rFonts w:ascii="Cambria Math" w:hAnsi="Cambria Math"/>
-                      </w:rPr>
-                      <m:t>2</m:t>
+                      <m:rPr>
+                        <m:sty m:val="bi"/>
+                      </m:rPr>
+                      <w:rPr>
+                        <w:rFonts w:ascii="Cambria Math" w:hAnsi="Cambria Math"/>
+                      </w:rPr>
+                      <m:t>3</m:t>
                     </m:r>
                   </m:sup>
                 </m:sSup>
@@ -10830,55 +10910,6 @@
                   <w:rPr>
                     <w:rFonts w:ascii="Cambria Math" w:hAnsi="Cambria Math"/>
                   </w:rPr>
-                  <m:t>+0</m:t>
-                </m:r>
-                <m:sSup>
-                  <m:sSupPr>
-                    <m:ctrlPr>
-                      <w:rPr>
-                        <w:rFonts w:ascii="Cambria Math" w:hAnsi="Cambria Math"/>
-                        <w:b w:val="0"/>
-                        <w:bCs w:val="0"/>
-                        <w:i/>
-                      </w:rPr>
-                    </m:ctrlPr>
-                  </m:sSupPr>
-                  <m:e>
-                    <m:r>
-                      <m:rPr>
-                        <m:sty m:val="bi"/>
-                      </m:rPr>
-                      <w:rPr>
-                        <w:rFonts w:ascii="Cambria Math" w:hAnsi="Cambria Math"/>
-                      </w:rPr>
-                      <m:t>X</m:t>
-                    </m:r>
-                    <m:ctrlPr>
-                      <w:rPr>
-                        <w:rFonts w:ascii="Cambria Math" w:hAnsi="Cambria Math"/>
-                        <w:i/>
-                      </w:rPr>
-                    </m:ctrlPr>
-                  </m:e>
-                  <m:sup>
-                    <m:r>
-                      <m:rPr>
-                        <m:sty m:val="bi"/>
-                      </m:rPr>
-                      <w:rPr>
-                        <w:rFonts w:ascii="Cambria Math" w:hAnsi="Cambria Math"/>
-                      </w:rPr>
-                      <m:t>3</m:t>
-                    </m:r>
-                  </m:sup>
-                </m:sSup>
-                <m:r>
-                  <m:rPr>
-                    <m:sty m:val="bi"/>
-                  </m:rPr>
-                  <w:rPr>
-                    <w:rFonts w:ascii="Cambria Math" w:hAnsi="Cambria Math"/>
-                  </w:rPr>
                   <m:t>←3 , {}</m:t>
                 </m:r>
               </m:oMath>
@@ -10893,7 +10924,6 @@
             <w:pPr>
               <w:cnfStyle w:val="000000000000" w:firstRow="0" w:lastRow="0" w:firstColumn="0" w:lastColumn="0" w:oddVBand="0" w:evenVBand="0" w:oddHBand="0" w:evenHBand="0" w:firstRowFirstColumn="0" w:firstRowLastColumn="0" w:lastRowFirstColumn="0" w:lastRowLastColumn="0"/>
               <w:rPr>
-                <w:rFonts w:hint="cs"/>
                 <w:rtl/>
               </w:rPr>
             </w:pPr>
@@ -10999,109 +11029,12 @@
             <m:oMathPara>
               <m:oMath>
                 <m:r>
-                  <w:rPr>
-                    <w:rFonts w:ascii="Cambria Math" w:hAnsi="Cambria Math"/>
-                  </w:rPr>
-                  <m:t>0</m:t>
-                </m:r>
-                <m:sSup>
-                  <m:sSupPr>
-                    <m:ctrlPr>
-                      <w:rPr>
-                        <w:rFonts w:ascii="Cambria Math" w:hAnsi="Cambria Math"/>
-                        <w:i/>
-                      </w:rPr>
-                    </m:ctrlPr>
-                  </m:sSupPr>
-                  <m:e>
-                    <m:r>
-                      <w:rPr>
-                        <w:rFonts w:ascii="Cambria Math" w:hAnsi="Cambria Math"/>
-                      </w:rPr>
-                      <m:t>X</m:t>
-                    </m:r>
-                    <m:ctrlPr>
-                      <w:rPr>
-                        <w:rFonts w:ascii="Cambria Math" w:hAnsi="Cambria Math"/>
-                        <w:b w:val="0"/>
-                        <w:bCs w:val="0"/>
-                        <w:i/>
-                      </w:rPr>
-                    </m:ctrlPr>
-                  </m:e>
-                  <m:sup>
-                    <m:r>
-                      <w:rPr>
-                        <w:rFonts w:ascii="Cambria Math" w:hAnsi="Cambria Math"/>
-                      </w:rPr>
-                      <m:t>0</m:t>
-                    </m:r>
-                  </m:sup>
-                </m:sSup>
-                <m:r>
                   <m:rPr>
                     <m:sty m:val="bi"/>
                   </m:rPr>
                   <w:rPr>
                     <w:rFonts w:ascii="Cambria Math" w:hAnsi="Cambria Math"/>
                   </w:rPr>
-                  <m:t>+0.5</m:t>
-                </m:r>
-              </m:oMath>
-            </m:oMathPara>
-          </w:p>
-        </w:tc>
-        <w:tc>
-          <w:tcPr>
-            <w:tcW w:w="4148" w:type="dxa"/>
-          </w:tcPr>
-          <w:p>
-            <w:pPr>
-              <w:cnfStyle w:val="000000100000" w:firstRow="0" w:lastRow="0" w:firstColumn="0" w:lastColumn="0" w:oddVBand="0" w:evenVBand="0" w:oddHBand="1" w:evenHBand="0" w:firstRowFirstColumn="0" w:firstRowLastColumn="0" w:lastRowFirstColumn="0" w:lastRowLastColumn="0"/>
-              <w:rPr>
-                <w:rtl/>
-              </w:rPr>
-            </w:pPr>
-            <w:r>
-              <w:rPr>
-                <w:rFonts w:hint="cs"/>
-                <w:rtl/>
-              </w:rPr>
-              <w:t>"</w:t>
-            </w:r>
-            <w:r>
-              <w:t>invalid input</w:t>
-            </w:r>
-            <w:r>
-              <w:rPr>
-                <w:rFonts w:hint="cs"/>
-                <w:rtl/>
-              </w:rPr>
-              <w:t>"</w:t>
-            </w:r>
-          </w:p>
-        </w:tc>
-      </w:tr>
-      <w:tr>
-        <w:tc>
-          <w:tcPr>
-            <w:cnfStyle w:val="001000000000" w:firstRow="0" w:lastRow="0" w:firstColumn="1" w:lastColumn="0" w:oddVBand="0" w:evenVBand="0" w:oddHBand="0" w:evenHBand="0" w:firstRowFirstColumn="0" w:firstRowLastColumn="0" w:lastRowFirstColumn="0" w:lastRowLastColumn="0"/>
-            <w:tcW w:w="4148" w:type="dxa"/>
-          </w:tcPr>
-          <w:p>
-            <w:pPr>
-              <w:rPr>
-                <w:b w:val="0"/>
-                <w:bCs w:val="0"/>
-                <w:rtl/>
-              </w:rPr>
-            </w:pPr>
-            <m:oMathPara>
-              <m:oMath>
-                <m:r>
-                  <w:rPr>
-                    <w:rFonts w:ascii="Cambria Math" w:hAnsi="Cambria Math"/>
-                  </w:rPr>
                   <m:t>0</m:t>
                 </m:r>
                 <m:sSup>
@@ -11115,6 +11048,9 @@
                   </m:sSupPr>
                   <m:e>
                     <m:r>
+                      <m:rPr>
+                        <m:sty m:val="bi"/>
+                      </m:rPr>
                       <w:rPr>
                         <w:rFonts w:ascii="Cambria Math" w:hAnsi="Cambria Math"/>
                       </w:rPr>
@@ -11131,6 +11067,9 @@
                   </m:e>
                   <m:sup>
                     <m:r>
+                      <m:rPr>
+                        <m:sty m:val="bi"/>
+                      </m:rPr>
                       <w:rPr>
                         <w:rFonts w:ascii="Cambria Math" w:hAnsi="Cambria Math"/>
                       </w:rPr>
@@ -11145,8 +11084,59 @@
                   <w:rPr>
                     <w:rFonts w:ascii="Cambria Math" w:hAnsi="Cambria Math"/>
                   </w:rPr>
-                  <m:t>+</m:t>
-                </m:r>
+                  <m:t>+0.5</m:t>
+                </m:r>
+              </m:oMath>
+            </m:oMathPara>
+          </w:p>
+        </w:tc>
+        <w:tc>
+          <w:tcPr>
+            <w:tcW w:w="4148" w:type="dxa"/>
+          </w:tcPr>
+          <w:p>
+            <w:pPr>
+              <w:cnfStyle w:val="000000100000" w:firstRow="0" w:lastRow="0" w:firstColumn="0" w:lastColumn="0" w:oddVBand="0" w:evenVBand="0" w:oddHBand="1" w:evenHBand="0" w:firstRowFirstColumn="0" w:firstRowLastColumn="0" w:lastRowFirstColumn="0" w:lastRowLastColumn="0"/>
+              <w:rPr>
+                <w:rtl/>
+              </w:rPr>
+            </w:pPr>
+            <w:r>
+              <w:rPr>
+                <w:rFonts w:hint="cs"/>
+                <w:rtl/>
+              </w:rPr>
+              <w:t>"</w:t>
+            </w:r>
+            <w:r>
+              <w:t>invalid input</w:t>
+            </w:r>
+            <w:r>
+              <w:rPr>
+                <w:rFonts w:hint="cs"/>
+                <w:rtl/>
+              </w:rPr>
+              <w:t>"</w:t>
+            </w:r>
+          </w:p>
+        </w:tc>
+      </w:tr>
+      <w:tr>
+        <w:tc>
+          <w:tcPr>
+            <w:cnfStyle w:val="001000000000" w:firstRow="0" w:lastRow="0" w:firstColumn="1" w:lastColumn="0" w:oddVBand="0" w:evenVBand="0" w:oddHBand="0" w:evenHBand="0" w:firstRowFirstColumn="0" w:firstRowLastColumn="0" w:lastRowFirstColumn="0" w:lastRowLastColumn="0"/>
+            <w:tcW w:w="4148" w:type="dxa"/>
+          </w:tcPr>
+          <w:p>
+            <w:pPr>
+              <w:rPr>
+                <w:b w:val="0"/>
+                <w:bCs w:val="0"/>
+                <w:rtl/>
+              </w:rPr>
+            </w:pPr>
+            <m:oMathPara>
+              <m:oMath>
                 <m:r>
                   <m:rPr>
                     <m:sty m:val="bi"/>
@@ -11154,7 +11144,56 @@
                   <w:rPr>
                     <w:rFonts w:ascii="Cambria Math" w:hAnsi="Cambria Math"/>
                   </w:rPr>
-                  <m:t>2</m:t>
+                  <m:t>0</m:t>
+                </m:r>
+                <m:sSup>
+                  <m:sSupPr>
+                    <m:ctrlPr>
+                      <w:rPr>
+                        <w:rFonts w:ascii="Cambria Math" w:hAnsi="Cambria Math"/>
+                        <w:i/>
+                      </w:rPr>
+                    </m:ctrlPr>
+                  </m:sSupPr>
+                  <m:e>
+                    <m:r>
+                      <m:rPr>
+                        <m:sty m:val="bi"/>
+                      </m:rPr>
+                      <w:rPr>
+                        <w:rFonts w:ascii="Cambria Math" w:hAnsi="Cambria Math"/>
+                      </w:rPr>
+                      <m:t>X</m:t>
+                    </m:r>
+                    <m:ctrlPr>
+                      <w:rPr>
+                        <w:rFonts w:ascii="Cambria Math" w:hAnsi="Cambria Math"/>
+                        <w:b w:val="0"/>
+                        <w:bCs w:val="0"/>
+                        <w:i/>
+                      </w:rPr>
+                    </m:ctrlPr>
+                  </m:e>
+                  <m:sup>
+                    <m:r>
+                      <m:rPr>
+                        <m:sty m:val="bi"/>
+                      </m:rPr>
+                      <w:rPr>
+                        <w:rFonts w:ascii="Cambria Math" w:hAnsi="Cambria Math"/>
+                      </w:rPr>
+                      <m:t>0</m:t>
+                    </m:r>
+                  </m:sup>
+                </m:sSup>
+                <m:r>
+                  <m:rPr>
+                    <m:sty m:val="bi"/>
+                  </m:rPr>
+                  <w:rPr>
+                    <w:rFonts w:ascii="Cambria Math" w:hAnsi="Cambria Math"/>
+                  </w:rPr>
+                  <m:t>+2</m:t>
                 </m:r>
                 <m:sSup>
                   <m:sSupPr>
@@ -11253,91 +11292,51 @@
             <m:oMathPara>
               <m:oMath>
                 <m:r>
-                  <w:rPr>
-                    <w:rFonts w:ascii="Cambria Math" w:hAnsi="Cambria Math"/>
-                  </w:rPr>
-                  <m:t>(</m:t>
-                </m:r>
-                <m:r>
-                  <w:rPr>
-                    <w:rFonts w:ascii="Cambria Math" w:hAnsi="Cambria Math"/>
-                  </w:rPr>
-                  <m:t>1</m:t>
-                </m:r>
-                <m:sSup>
-                  <m:sSupPr>
-                    <m:ctrlPr>
-                      <w:rPr>
-                        <w:rFonts w:ascii="Cambria Math" w:hAnsi="Cambria Math"/>
-                        <w:i/>
-                      </w:rPr>
-                    </m:ctrlPr>
-                  </m:sSupPr>
-                  <m:e>
-                    <m:r>
-                      <w:rPr>
-                        <w:rFonts w:ascii="Cambria Math" w:hAnsi="Cambria Math"/>
-                      </w:rPr>
-                      <m:t>X</m:t>
-                    </m:r>
-                    <m:ctrlPr>
-                      <w:rPr>
-                        <w:rFonts w:ascii="Cambria Math" w:hAnsi="Cambria Math"/>
-                        <w:b w:val="0"/>
-                        <w:bCs w:val="0"/>
-                        <w:i/>
-                      </w:rPr>
-                    </m:ctrlPr>
-                  </m:e>
-                  <m:sup>
-                    <m:r>
-                      <w:rPr>
-                        <w:rFonts w:ascii="Cambria Math" w:hAnsi="Cambria Math"/>
-                      </w:rPr>
-                      <m:t>1</m:t>
-                    </m:r>
-                  </m:sup>
-                </m:sSup>
-                <m:r>
                   <m:rPr>
                     <m:sty m:val="bi"/>
                   </m:rPr>
                   <w:rPr>
                     <w:rFonts w:ascii="Cambria Math" w:hAnsi="Cambria Math"/>
                   </w:rPr>
-                  <m:t>+</m:t>
-                </m:r>
-                <m:r>
-                  <w:rPr>
-                    <w:rFonts w:ascii="Cambria Math" w:hAnsi="Cambria Math"/>
-                  </w:rPr>
-                  <m:t>2</m:t>
+                  <m:t>(1</m:t>
                 </m:r>
                 <m:sSup>
                   <m:sSupPr>
                     <m:ctrlPr>
                       <w:rPr>
                         <w:rFonts w:ascii="Cambria Math" w:hAnsi="Cambria Math"/>
+                        <w:i/>
+                      </w:rPr>
+                    </m:ctrlPr>
+                  </m:sSupPr>
+                  <m:e>
+                    <m:r>
+                      <m:rPr>
+                        <m:sty m:val="bi"/>
+                      </m:rPr>
+                      <w:rPr>
+                        <w:rFonts w:ascii="Cambria Math" w:hAnsi="Cambria Math"/>
+                      </w:rPr>
+                      <m:t>X</m:t>
+                    </m:r>
+                    <m:ctrlPr>
+                      <w:rPr>
+                        <w:rFonts w:ascii="Cambria Math" w:hAnsi="Cambria Math"/>
                         <w:b w:val="0"/>
                         <w:bCs w:val="0"/>
                         <w:i/>
                       </w:rPr>
                     </m:ctrlPr>
-                  </m:sSupPr>
-                  <m:e>
-                    <m:r>
-                      <w:rPr>
-                        <w:rFonts w:ascii="Cambria Math" w:hAnsi="Cambria Math"/>
-                      </w:rPr>
-                      <m:t>X</m:t>
-                    </m:r>
                   </m:e>
                   <m:sup>
                     <m:r>
-                      <w:rPr>
-                        <w:rFonts w:ascii="Cambria Math" w:hAnsi="Cambria Math"/>
-                      </w:rPr>
-                      <m:t>2</m:t>
+                      <m:rPr>
+                        <m:sty m:val="bi"/>
+                      </m:rPr>
+                      <w:rPr>
+                        <w:rFonts w:ascii="Cambria Math" w:hAnsi="Cambria Math"/>
+                      </w:rPr>
+                      <m:t>1</m:t>
                     </m:r>
                   </m:sup>
                 </m:sSup>
@@ -11348,8 +11347,42 @@
                   <w:rPr>
                     <w:rFonts w:ascii="Cambria Math" w:hAnsi="Cambria Math"/>
                   </w:rPr>
-                  <m:t>)</m:t>
-                </m:r>
+                  <m:t>+2</m:t>
+                </m:r>
+                <m:sSup>
+                  <m:sSupPr>
+                    <m:ctrlPr>
+                      <w:rPr>
+                        <w:rFonts w:ascii="Cambria Math" w:hAnsi="Cambria Math"/>
+                        <w:b w:val="0"/>
+                        <w:bCs w:val="0"/>
+                        <w:i/>
+                      </w:rPr>
+                    </m:ctrlPr>
+                  </m:sSupPr>
+                  <m:e>
+                    <m:r>
+                      <m:rPr>
+                        <m:sty m:val="bi"/>
+                      </m:rPr>
+                      <w:rPr>
+                        <w:rFonts w:ascii="Cambria Math" w:hAnsi="Cambria Math"/>
+                      </w:rPr>
+                      <m:t>X</m:t>
+                    </m:r>
+                  </m:e>
+                  <m:sup>
+                    <m:r>
+                      <m:rPr>
+                        <m:sty m:val="bi"/>
+                      </m:rPr>
+                      <w:rPr>
+                        <w:rFonts w:ascii="Cambria Math" w:hAnsi="Cambria Math"/>
+                      </w:rPr>
+                      <m:t>2</m:t>
+                    </m:r>
+                  </m:sup>
+                </m:sSup>
                 <m:r>
                   <m:rPr>
                     <m:sty m:val="bi"/>
@@ -11357,7 +11390,7 @@
                   <w:rPr>
                     <w:rFonts w:ascii="Cambria Math" w:hAnsi="Cambria Math"/>
                   </w:rPr>
-                  <m:t>+2</m:t>
+                  <m:t>)+2</m:t>
                 </m:r>
                 <m:sSup>
                   <m:sSupPr>
@@ -11453,85 +11486,51 @@
             <m:oMathPara>
               <m:oMath>
                 <m:r>
-                  <w:rPr>
-                    <w:rFonts w:ascii="Cambria Math" w:hAnsi="Cambria Math"/>
-                  </w:rPr>
-                  <m:t>(1</m:t>
-                </m:r>
-                <m:sSup>
-                  <m:sSupPr>
-                    <m:ctrlPr>
-                      <w:rPr>
-                        <w:rFonts w:ascii="Cambria Math" w:hAnsi="Cambria Math"/>
-                        <w:i/>
-                      </w:rPr>
-                    </m:ctrlPr>
-                  </m:sSupPr>
-                  <m:e>
-                    <m:r>
-                      <w:rPr>
-                        <w:rFonts w:ascii="Cambria Math" w:hAnsi="Cambria Math"/>
-                      </w:rPr>
-                      <m:t>X</m:t>
-                    </m:r>
-                    <m:ctrlPr>
-                      <w:rPr>
-                        <w:rFonts w:ascii="Cambria Math" w:hAnsi="Cambria Math"/>
-                        <w:b w:val="0"/>
-                        <w:bCs w:val="0"/>
-                        <w:i/>
-                      </w:rPr>
-                    </m:ctrlPr>
-                  </m:e>
-                  <m:sup>
-                    <m:r>
-                      <w:rPr>
-                        <w:rFonts w:ascii="Cambria Math" w:hAnsi="Cambria Math"/>
-                      </w:rPr>
-                      <m:t>1</m:t>
-                    </m:r>
-                  </m:sup>
-                </m:sSup>
-                <m:r>
                   <m:rPr>
                     <m:sty m:val="bi"/>
                   </m:rPr>
                   <w:rPr>
                     <w:rFonts w:ascii="Cambria Math" w:hAnsi="Cambria Math"/>
                   </w:rPr>
-                  <m:t>+</m:t>
-                </m:r>
-                <m:r>
-                  <w:rPr>
-                    <w:rFonts w:ascii="Cambria Math" w:hAnsi="Cambria Math"/>
-                  </w:rPr>
-                  <m:t>2</m:t>
+                  <m:t>(1</m:t>
                 </m:r>
                 <m:sSup>
                   <m:sSupPr>
                     <m:ctrlPr>
                       <w:rPr>
                         <w:rFonts w:ascii="Cambria Math" w:hAnsi="Cambria Math"/>
+                        <w:i/>
+                      </w:rPr>
+                    </m:ctrlPr>
+                  </m:sSupPr>
+                  <m:e>
+                    <m:r>
+                      <m:rPr>
+                        <m:sty m:val="bi"/>
+                      </m:rPr>
+                      <w:rPr>
+                        <w:rFonts w:ascii="Cambria Math" w:hAnsi="Cambria Math"/>
+                      </w:rPr>
+                      <m:t>X</m:t>
+                    </m:r>
+                    <m:ctrlPr>
+                      <w:rPr>
+                        <w:rFonts w:ascii="Cambria Math" w:hAnsi="Cambria Math"/>
                         <w:b w:val="0"/>
                         <w:bCs w:val="0"/>
                         <w:i/>
                       </w:rPr>
                     </m:ctrlPr>
-                  </m:sSupPr>
-                  <m:e>
-                    <m:r>
-                      <w:rPr>
-                        <w:rFonts w:ascii="Cambria Math" w:hAnsi="Cambria Math"/>
-                      </w:rPr>
-                      <m:t>X</m:t>
-                    </m:r>
                   </m:e>
                   <m:sup>
                     <m:r>
-                      <w:rPr>
-                        <w:rFonts w:ascii="Cambria Math" w:hAnsi="Cambria Math"/>
-                      </w:rPr>
-                      <m:t>2</m:t>
+                      <m:rPr>
+                        <m:sty m:val="bi"/>
+                      </m:rPr>
+                      <w:rPr>
+                        <w:rFonts w:ascii="Cambria Math" w:hAnsi="Cambria Math"/>
+                      </w:rPr>
+                      <m:t>1</m:t>
                     </m:r>
                   </m:sup>
                 </m:sSup>
@@ -11542,8 +11541,42 @@
                   <w:rPr>
                     <w:rFonts w:ascii="Cambria Math" w:hAnsi="Cambria Math"/>
                   </w:rPr>
-                  <m:t>)+</m:t>
-                </m:r>
+                  <m:t>+2</m:t>
+                </m:r>
+                <m:sSup>
+                  <m:sSupPr>
+                    <m:ctrlPr>
+                      <w:rPr>
+                        <w:rFonts w:ascii="Cambria Math" w:hAnsi="Cambria Math"/>
+                        <w:b w:val="0"/>
+                        <w:bCs w:val="0"/>
+                        <w:i/>
+                      </w:rPr>
+                    </m:ctrlPr>
+                  </m:sSupPr>
+                  <m:e>
+                    <m:r>
+                      <m:rPr>
+                        <m:sty m:val="bi"/>
+                      </m:rPr>
+                      <w:rPr>
+                        <w:rFonts w:ascii="Cambria Math" w:hAnsi="Cambria Math"/>
+                      </w:rPr>
+                      <m:t>X</m:t>
+                    </m:r>
+                  </m:e>
+                  <m:sup>
+                    <m:r>
+                      <m:rPr>
+                        <m:sty m:val="bi"/>
+                      </m:rPr>
+                      <w:rPr>
+                        <w:rFonts w:ascii="Cambria Math" w:hAnsi="Cambria Math"/>
+                      </w:rPr>
+                      <m:t>2</m:t>
+                    </m:r>
+                  </m:sup>
+                </m:sSup>
                 <m:r>
                   <m:rPr>
                     <m:sty m:val="bi"/>
@@ -11551,7 +11584,7 @@
                   <w:rPr>
                     <w:rFonts w:ascii="Cambria Math" w:hAnsi="Cambria Math"/>
                   </w:rPr>
-                  <m:t>1</m:t>
+                  <m:t>)+1</m:t>
                 </m:r>
                 <m:sSup>
                   <m:sSupPr>
@@ -11677,7 +11710,7 @@
           <w:p>
             <w:pPr>
               <w:rPr>
-                <w:rFonts w:ascii="Calibri" w:eastAsia="Calibri" w:hAnsi="Calibri" w:cs="Arial" w:hint="cs"/>
+                <w:rFonts w:ascii="Calibri" w:eastAsia="Calibri" w:hAnsi="Calibri" w:cs="Arial"/>
                 <w:b w:val="0"/>
                 <w:bCs w:val="0"/>
               </w:rPr>
@@ -11804,109 +11837,12 @@
             <m:oMathPara>
               <m:oMath>
                 <m:r>
-                  <w:rPr>
-                    <w:rFonts w:ascii="Cambria Math" w:hAnsi="Cambria Math"/>
-                  </w:rPr>
-                  <m:t>2</m:t>
-                </m:r>
-                <m:sSup>
-                  <m:sSupPr>
-                    <m:ctrlPr>
-                      <w:rPr>
-                        <w:rFonts w:ascii="Cambria Math" w:hAnsi="Cambria Math"/>
-                        <w:i/>
-                      </w:rPr>
-                    </m:ctrlPr>
-                  </m:sSupPr>
-                  <m:e>
-                    <m:r>
-                      <w:rPr>
-                        <w:rFonts w:ascii="Cambria Math" w:hAnsi="Cambria Math"/>
-                      </w:rPr>
-                      <m:t>X</m:t>
-                    </m:r>
-                    <m:ctrlPr>
-                      <w:rPr>
-                        <w:rFonts w:ascii="Cambria Math" w:hAnsi="Cambria Math"/>
-                        <w:b w:val="0"/>
-                        <w:bCs w:val="0"/>
-                        <w:i/>
-                      </w:rPr>
-                    </m:ctrlPr>
-                  </m:e>
-                  <m:sup>
-                    <m:r>
-                      <w:rPr>
-                        <w:rFonts w:ascii="Cambria Math" w:hAnsi="Cambria Math"/>
-                      </w:rPr>
-                      <m:t>2</m:t>
-                    </m:r>
-                  </m:sup>
-                </m:sSup>
-                <m:r>
                   <m:rPr>
                     <m:sty m:val="bi"/>
                   </m:rPr>
                   <w:rPr>
                     <w:rFonts w:ascii="Cambria Math" w:hAnsi="Cambria Math"/>
                   </w:rPr>
-                  <m:t>←0</m:t>
-                </m:r>
-              </m:oMath>
-            </m:oMathPara>
-          </w:p>
-        </w:tc>
-        <w:tc>
-          <w:tcPr>
-            <w:tcW w:w="4148" w:type="dxa"/>
-          </w:tcPr>
-          <w:p>
-            <w:pPr>
-              <w:cnfStyle w:val="000000100000" w:firstRow="0" w:lastRow="0" w:firstColumn="0" w:lastColumn="0" w:oddVBand="0" w:evenVBand="0" w:oddHBand="1" w:evenHBand="0" w:firstRowFirstColumn="0" w:firstRowLastColumn="0" w:lastRowFirstColumn="0" w:lastRowLastColumn="0"/>
-              <w:rPr>
-                <w:rtl/>
-              </w:rPr>
-            </w:pPr>
-            <w:r>
-              <w:rPr>
-                <w:rFonts w:hint="cs"/>
-                <w:rtl/>
-              </w:rPr>
-              <w:t>"</w:t>
-            </w:r>
-            <w:r>
-              <w:t>invalid input</w:t>
-            </w:r>
-            <w:r>
-              <w:rPr>
-                <w:rFonts w:hint="cs"/>
-                <w:rtl/>
-              </w:rPr>
-              <w:t>"</w:t>
-            </w:r>
-          </w:p>
-        </w:tc>
-      </w:tr>
-      <w:tr>
-        <w:tc>
-          <w:tcPr>
-            <w:cnfStyle w:val="001000000000" w:firstRow="0" w:lastRow="0" w:firstColumn="1" w:lastColumn="0" w:oddVBand="0" w:evenVBand="0" w:oddHBand="0" w:evenHBand="0" w:firstRowFirstColumn="0" w:firstRowLastColumn="0" w:lastRowFirstColumn="0" w:lastRowLastColumn="0"/>
-            <w:tcW w:w="4148" w:type="dxa"/>
-          </w:tcPr>
-          <w:p>
-            <w:pPr>
-              <w:rPr>
-                <w:b w:val="0"/>
-                <w:bCs w:val="0"/>
-                <w:rtl/>
-              </w:rPr>
-            </w:pPr>
-            <m:oMathPara>
-              <m:oMath>
-                <m:r>
-                  <w:rPr>
-                    <w:rFonts w:ascii="Cambria Math" w:hAnsi="Cambria Math"/>
-                  </w:rPr>
                   <m:t>2</m:t>
                 </m:r>
                 <m:sSup>
@@ -11920,6 +11856,9 @@
                   </m:sSupPr>
                   <m:e>
                     <m:r>
+                      <m:rPr>
+                        <m:sty m:val="bi"/>
+                      </m:rPr>
                       <w:rPr>
                         <w:rFonts w:ascii="Cambria Math" w:hAnsi="Cambria Math"/>
                       </w:rPr>
@@ -11936,6 +11875,9 @@
                   </m:e>
                   <m:sup>
                     <m:r>
+                      <m:rPr>
+                        <m:sty m:val="bi"/>
+                      </m:rPr>
                       <w:rPr>
                         <w:rFonts w:ascii="Cambria Math" w:hAnsi="Cambria Math"/>
                       </w:rPr>
@@ -11950,8 +11892,59 @@
                   <w:rPr>
                     <w:rFonts w:ascii="Cambria Math" w:hAnsi="Cambria Math"/>
                   </w:rPr>
-                  <m:t>←</m:t>
-                </m:r>
+                  <m:t>←0</m:t>
+                </m:r>
+              </m:oMath>
+            </m:oMathPara>
+          </w:p>
+        </w:tc>
+        <w:tc>
+          <w:tcPr>
+            <w:tcW w:w="4148" w:type="dxa"/>
+          </w:tcPr>
+          <w:p>
+            <w:pPr>
+              <w:cnfStyle w:val="000000100000" w:firstRow="0" w:lastRow="0" w:firstColumn="0" w:lastColumn="0" w:oddVBand="0" w:evenVBand="0" w:oddHBand="1" w:evenHBand="0" w:firstRowFirstColumn="0" w:firstRowLastColumn="0" w:lastRowFirstColumn="0" w:lastRowLastColumn="0"/>
+              <w:rPr>
+                <w:rtl/>
+              </w:rPr>
+            </w:pPr>
+            <w:r>
+              <w:rPr>
+                <w:rFonts w:hint="cs"/>
+                <w:rtl/>
+              </w:rPr>
+              <w:t>"</w:t>
+            </w:r>
+            <w:r>
+              <w:t>invalid input</w:t>
+            </w:r>
+            <w:r>
+              <w:rPr>
+                <w:rFonts w:hint="cs"/>
+                <w:rtl/>
+              </w:rPr>
+              <w:t>"</w:t>
+            </w:r>
+          </w:p>
+        </w:tc>
+      </w:tr>
+      <w:tr>
+        <w:tc>
+          <w:tcPr>
+            <w:cnfStyle w:val="001000000000" w:firstRow="0" w:lastRow="0" w:firstColumn="1" w:lastColumn="0" w:oddVBand="0" w:evenVBand="0" w:oddHBand="0" w:evenHBand="0" w:firstRowFirstColumn="0" w:firstRowLastColumn="0" w:lastRowFirstColumn="0" w:lastRowLastColumn="0"/>
+            <w:tcW w:w="4148" w:type="dxa"/>
+          </w:tcPr>
+          <w:p>
+            <w:pPr>
+              <w:rPr>
+                <w:b w:val="0"/>
+                <w:bCs w:val="0"/>
+                <w:rtl/>
+              </w:rPr>
+            </w:pPr>
+            <m:oMathPara>
+              <m:oMath>
                 <m:r>
                   <m:rPr>
                     <m:sty m:val="bi"/>
@@ -11959,7 +11952,56 @@
                   <w:rPr>
                     <w:rFonts w:ascii="Cambria Math" w:hAnsi="Cambria Math"/>
                   </w:rPr>
-                  <m:t>0.5</m:t>
+                  <m:t>2</m:t>
+                </m:r>
+                <m:sSup>
+                  <m:sSupPr>
+                    <m:ctrlPr>
+                      <w:rPr>
+                        <w:rFonts w:ascii="Cambria Math" w:hAnsi="Cambria Math"/>
+                        <w:i/>
+                      </w:rPr>
+                    </m:ctrlPr>
+                  </m:sSupPr>
+                  <m:e>
+                    <m:r>
+                      <m:rPr>
+                        <m:sty m:val="bi"/>
+                      </m:rPr>
+                      <w:rPr>
+                        <w:rFonts w:ascii="Cambria Math" w:hAnsi="Cambria Math"/>
+                      </w:rPr>
+                      <m:t>X</m:t>
+                    </m:r>
+                    <m:ctrlPr>
+                      <w:rPr>
+                        <w:rFonts w:ascii="Cambria Math" w:hAnsi="Cambria Math"/>
+                        <w:b w:val="0"/>
+                        <w:bCs w:val="0"/>
+                        <w:i/>
+                      </w:rPr>
+                    </m:ctrlPr>
+                  </m:e>
+                  <m:sup>
+                    <m:r>
+                      <m:rPr>
+                        <m:sty m:val="bi"/>
+                      </m:rPr>
+                      <w:rPr>
+                        <w:rFonts w:ascii="Cambria Math" w:hAnsi="Cambria Math"/>
+                      </w:rPr>
+                      <m:t>2</m:t>
+                    </m:r>
+                  </m:sup>
+                </m:sSup>
+                <m:r>
+                  <m:rPr>
+                    <m:sty m:val="bi"/>
+                  </m:rPr>
+                  <w:rPr>
+                    <w:rFonts w:ascii="Cambria Math" w:hAnsi="Cambria Math"/>
+                  </w:rPr>
+                  <m:t>←0.5</m:t>
                 </m:r>
               </m:oMath>
             </m:oMathPara>
@@ -12028,6 +12070,9 @@
                   </m:dPr>
                   <m:e>
                     <m:r>
+                      <m:rPr>
+                        <m:sty m:val="bi"/>
+                      </m:rPr>
                       <w:rPr>
                         <w:rFonts w:ascii="Cambria Math" w:hAnsi="Cambria Math"/>
                       </w:rPr>
@@ -12044,6 +12089,9 @@
                       </m:sSupPr>
                       <m:e>
                         <m:r>
+                          <m:rPr>
+                            <m:sty m:val="bi"/>
+                          </m:rPr>
                           <w:rPr>
                             <w:rFonts w:ascii="Cambria Math" w:hAnsi="Cambria Math"/>
                           </w:rPr>
@@ -12060,6 +12108,9 @@
                       </m:e>
                       <m:sup>
                         <m:r>
+                          <m:rPr>
+                            <m:sty m:val="bi"/>
+                          </m:rPr>
                           <w:rPr>
                             <w:rFonts w:ascii="Cambria Math" w:hAnsi="Cambria Math"/>
                           </w:rPr>
@@ -12074,16 +12125,7 @@
                       <w:rPr>
                         <w:rFonts w:ascii="Cambria Math" w:hAnsi="Cambria Math"/>
                       </w:rPr>
-                      <m:t>←</m:t>
-                    </m:r>
-                    <m:r>
-                      <m:rPr>
-                        <m:sty m:val="bi"/>
-                      </m:rPr>
-                      <w:rPr>
-                        <w:rFonts w:ascii="Cambria Math" w:hAnsi="Cambria Math"/>
-                      </w:rPr>
-                      <m:t>2</m:t>
+                      <m:t>←2</m:t>
                     </m:r>
                     <m:ctrlPr>
                       <w:rPr>
@@ -12102,25 +12144,7 @@
                   <w:rPr>
                     <w:rFonts w:ascii="Cambria Math" w:hAnsi="Cambria Math"/>
                   </w:rPr>
-                  <m:t>←</m:t>
-                </m:r>
-                <m:r>
-                  <m:rPr>
-                    <m:sty m:val="bi"/>
-                  </m:rPr>
-                  <w:rPr>
-                    <w:rFonts w:ascii="Cambria Math" w:hAnsi="Cambria Math"/>
-                  </w:rPr>
-                  <m:t xml:space="preserve">value </m:t>
-                </m:r>
-                <m:r>
-                  <m:rPr>
-                    <m:sty m:val="bi"/>
-                  </m:rPr>
-                  <w:rPr>
-                    <w:rFonts w:ascii="Cambria Math" w:hAnsi="Cambria Math"/>
-                  </w:rPr>
-                  <m:t>3</m:t>
+                  <m:t>←value 3</m:t>
                 </m:r>
               </m:oMath>
             </m:oMathPara>
@@ -12189,19 +12213,7 @@
                   <w:rPr>
                     <w:rFonts w:ascii="Cambria Math" w:hAnsi="Cambria Math"/>
                   </w:rPr>
-                  <m:t>←</m:t>
-                </m:r>
-                <m:r>
-                  <w:rPr>
-                    <w:rFonts w:ascii="Cambria Math" w:hAnsi="Cambria Math"/>
-                  </w:rPr>
-                  <m:t>3</m:t>
-                </m:r>
-                <m:r>
-                  <w:rPr>
-                    <w:rFonts w:ascii="Cambria Math" w:hAnsi="Cambria Math"/>
-                  </w:rPr>
-                  <m:t>=72</m:t>
+                  <m:t>←3=72</m:t>
                 </m:r>
               </m:oMath>
             </m:oMathPara>
@@ -12237,6 +12249,9 @@
                   </m:dPr>
                   <m:e>
                     <m:r>
+                      <m:rPr>
+                        <m:sty m:val="bi"/>
+                      </m:rPr>
                       <w:rPr>
                         <w:rFonts w:ascii="Cambria Math" w:hAnsi="Cambria Math"/>
                       </w:rPr>
@@ -12253,6 +12268,9 @@
                       </m:sSupPr>
                       <m:e>
                         <m:r>
+                          <m:rPr>
+                            <m:sty m:val="bi"/>
+                          </m:rPr>
                           <w:rPr>
                             <w:rFonts w:ascii="Cambria Math" w:hAnsi="Cambria Math"/>
                           </w:rPr>
@@ -12269,6 +12287,9 @@
                       </m:e>
                       <m:sup>
                         <m:r>
+                          <m:rPr>
+                            <m:sty m:val="bi"/>
+                          </m:rPr>
                           <w:rPr>
                             <w:rFonts w:ascii="Cambria Math" w:hAnsi="Cambria Math"/>
                           </w:rPr>
@@ -12283,25 +12304,7 @@
                       <w:rPr>
                         <w:rFonts w:ascii="Cambria Math" w:hAnsi="Cambria Math"/>
                       </w:rPr>
-                      <m:t>←</m:t>
-                    </m:r>
-                    <m:r>
-                      <m:rPr>
-                        <m:sty m:val="bi"/>
-                      </m:rPr>
-                      <w:rPr>
-                        <w:rFonts w:ascii="Cambria Math" w:hAnsi="Cambria Math"/>
-                      </w:rPr>
-                      <m:t>-</m:t>
-                    </m:r>
-                    <m:r>
-                      <m:rPr>
-                        <m:sty m:val="bi"/>
-                      </m:rPr>
-                      <w:rPr>
-                        <w:rFonts w:ascii="Cambria Math" w:hAnsi="Cambria Math"/>
-                      </w:rPr>
-                      <m:t>2</m:t>
+                      <m:t>←-2</m:t>
                     </m:r>
                     <m:ctrlPr>
                       <w:rPr>
@@ -12428,6 +12431,9 @@
                   </m:dPr>
                   <m:e>
                     <m:r>
+                      <m:rPr>
+                        <m:sty m:val="bi"/>
+                      </m:rPr>
                       <w:rPr>
                         <w:rFonts w:ascii="Cambria Math" w:hAnsi="Cambria Math"/>
                       </w:rPr>
@@ -12444,6 +12450,9 @@
                       </m:sSupPr>
                       <m:e>
                         <m:r>
+                          <m:rPr>
+                            <m:sty m:val="bi"/>
+                          </m:rPr>
                           <w:rPr>
                             <w:rFonts w:ascii="Cambria Math" w:hAnsi="Cambria Math"/>
                           </w:rPr>
@@ -12460,6 +12469,9 @@
                       </m:e>
                       <m:sup>
                         <m:r>
+                          <m:rPr>
+                            <m:sty m:val="bi"/>
+                          </m:rPr>
                           <w:rPr>
                             <w:rFonts w:ascii="Cambria Math" w:hAnsi="Cambria Math"/>
                           </w:rPr>
@@ -12565,10 +12577,12 @@
                   <w:rPr>
                     <w:rFonts w:ascii="Cambria Math" w:hAnsi="Cambria Math"/>
                   </w:rPr>
-                  <m:t>216</m:t>
+                  <m:t>-432</m:t>
                 </m:r>
               </m:oMath>
             </m:oMathPara>
+            <w:bookmarkStart w:id="0" w:name="_GoBack"/>
+            <w:bookmarkEnd w:id="0"/>
           </w:p>
         </w:tc>
       </w:tr>
@@ -12601,6 +12615,9 @@
                   </m:dPr>
                   <m:e>
                     <m:r>
+                      <m:rPr>
+                        <m:sty m:val="bi"/>
+                      </m:rPr>
                       <w:rPr>
                         <w:rFonts w:ascii="Cambria Math" w:hAnsi="Cambria Math"/>
                       </w:rPr>
@@ -12617,6 +12634,9 @@
                       </m:sSupPr>
                       <m:e>
                         <m:r>
+                          <m:rPr>
+                            <m:sty m:val="bi"/>
+                          </m:rPr>
                           <w:rPr>
                             <w:rFonts w:ascii="Cambria Math" w:hAnsi="Cambria Math"/>
                           </w:rPr>
@@ -12633,6 +12653,9 @@
                       </m:e>
                       <m:sup>
                         <m:r>
+                          <m:rPr>
+                            <m:sty m:val="bi"/>
+                          </m:rPr>
                           <w:rPr>
                             <w:rFonts w:ascii="Cambria Math" w:hAnsi="Cambria Math"/>
                           </w:rPr>
@@ -12641,16 +12664,13 @@
                       </m:sup>
                     </m:sSup>
                     <m:r>
-                      <w:rPr>
-                        <w:rFonts w:ascii="Cambria Math" w:hAnsi="Cambria Math"/>
-                      </w:rPr>
-                      <m:t>+</m:t>
-                    </m:r>
-                    <m:r>
-                      <w:rPr>
-                        <w:rFonts w:ascii="Cambria Math" w:hAnsi="Cambria Math"/>
-                      </w:rPr>
-                      <m:t>2</m:t>
+                      <m:rPr>
+                        <m:sty m:val="bi"/>
+                      </m:rPr>
+                      <w:rPr>
+                        <w:rFonts w:ascii="Cambria Math" w:hAnsi="Cambria Math"/>
+                      </w:rPr>
+                      <m:t>+2</m:t>
                     </m:r>
                     <m:sSup>
                       <m:sSupPr>
@@ -12663,6 +12683,9 @@
                       </m:sSupPr>
                       <m:e>
                         <m:r>
+                          <m:rPr>
+                            <m:sty m:val="bi"/>
+                          </m:rPr>
                           <w:rPr>
                             <w:rFonts w:ascii="Cambria Math" w:hAnsi="Cambria Math"/>
                           </w:rPr>
@@ -12679,6 +12702,9 @@
                       </m:e>
                       <m:sup>
                         <m:r>
+                          <m:rPr>
+                            <m:sty m:val="bi"/>
+                          </m:rPr>
                           <w:rPr>
                             <w:rFonts w:ascii="Cambria Math" w:hAnsi="Cambria Math"/>
                           </w:rPr>
@@ -12810,13 +12836,7 @@
                   <w:rPr>
                     <w:rFonts w:ascii="Cambria Math" w:hAnsi="Cambria Math"/>
                   </w:rPr>
-                  <m:t>←3=</m:t>
-                </m:r>
-                <m:r>
-                  <w:rPr>
-                    <w:rFonts w:ascii="Cambria Math" w:hAnsi="Cambria Math"/>
-                  </w:rPr>
-                  <m:t>-360</m:t>
+                  <m:t>←3=-360</m:t>
                 </m:r>
               </m:oMath>
             </m:oMathPara>
@@ -12970,6 +12990,9 @@
             <m:oMathPara>
               <m:oMath>
                 <m:r>
+                  <m:rPr>
+                    <m:sty m:val="bi"/>
+                  </m:rPr>
                   <w:rPr>
                     <w:rFonts w:ascii="Cambria Math" w:hAnsi="Cambria Math"/>
                   </w:rPr>
@@ -12986,6 +13009,9 @@
                   </m:sSupPr>
                   <m:e>
                     <m:r>
+                      <m:rPr>
+                        <m:sty m:val="bi"/>
+                      </m:rPr>
                       <w:rPr>
                         <w:rFonts w:ascii="Cambria Math" w:hAnsi="Cambria Math"/>
                       </w:rPr>
@@ -13002,6 +13028,9 @@
                   </m:e>
                   <m:sup>
                     <m:r>
+                      <m:rPr>
+                        <m:sty m:val="bi"/>
+                      </m:rPr>
                       <w:rPr>
                         <w:rFonts w:ascii="Cambria Math" w:hAnsi="Cambria Math"/>
                       </w:rPr>
@@ -13082,6 +13111,9 @@
                   </m:dPr>
                   <m:e>
                     <m:r>
+                      <m:rPr>
+                        <m:sty m:val="bi"/>
+                      </m:rPr>
                       <w:rPr>
                         <w:rFonts w:ascii="Cambria Math" w:hAnsi="Cambria Math"/>
                       </w:rPr>
@@ -13098,6 +13130,9 @@
                       </m:sSupPr>
                       <m:e>
                         <m:r>
+                          <m:rPr>
+                            <m:sty m:val="bi"/>
+                          </m:rPr>
                           <w:rPr>
                             <w:rFonts w:ascii="Cambria Math" w:hAnsi="Cambria Math"/>
                           </w:rPr>
@@ -13114,6 +13149,9 @@
                       </m:e>
                       <m:sup>
                         <m:r>
+                          <m:rPr>
+                            <m:sty m:val="bi"/>
+                          </m:rPr>
                           <w:rPr>
                             <w:rFonts w:ascii="Cambria Math" w:hAnsi="Cambria Math"/>
                           </w:rPr>
@@ -13128,16 +13166,7 @@
                       <w:rPr>
                         <w:rFonts w:ascii="Cambria Math" w:hAnsi="Cambria Math"/>
                       </w:rPr>
-                      <m:t>←</m:t>
-                    </m:r>
-                    <m:r>
-                      <m:rPr>
-                        <m:sty m:val="bi"/>
-                      </m:rPr>
-                      <w:rPr>
-                        <w:rFonts w:ascii="Cambria Math" w:hAnsi="Cambria Math"/>
-                      </w:rPr>
-                      <m:t>0</m:t>
+                      <m:t>←0</m:t>
                     </m:r>
                     <m:ctrlPr>
                       <w:rPr>
@@ -13218,6 +13247,9 @@
                   </m:dPr>
                   <m:e>
                     <m:r>
+                      <m:rPr>
+                        <m:sty m:val="bi"/>
+                      </m:rPr>
                       <w:rPr>
                         <w:rFonts w:ascii="Cambria Math" w:hAnsi="Cambria Math"/>
                       </w:rPr>
@@ -13234,6 +13266,9 @@
                       </m:sSupPr>
                       <m:e>
                         <m:r>
+                          <m:rPr>
+                            <m:sty m:val="bi"/>
+                          </m:rPr>
                           <w:rPr>
                             <w:rFonts w:ascii="Cambria Math" w:hAnsi="Cambria Math"/>
                           </w:rPr>
@@ -13250,6 +13285,9 @@
                       </m:e>
                       <m:sup>
                         <m:r>
+                          <m:rPr>
+                            <m:sty m:val="bi"/>
+                          </m:rPr>
                           <w:rPr>
                             <w:rFonts w:ascii="Cambria Math" w:hAnsi="Cambria Math"/>
                           </w:rPr>
@@ -13352,13 +13390,7 @@
                   <w:rPr>
                     <w:rFonts w:ascii="Cambria Math" w:hAnsi="Cambria Math"/>
                   </w:rPr>
-                  <m:t>←3=</m:t>
-                </m:r>
-                <m:r>
-                  <w:rPr>
-                    <w:rFonts w:ascii="Cambria Math" w:hAnsi="Cambria Math"/>
-                  </w:rPr>
-                  <m:t>36</m:t>
+                  <m:t>←3=36</m:t>
                 </m:r>
               </m:oMath>
             </m:oMathPara>
@@ -13394,6 +13426,9 @@
                   </m:dPr>
                   <m:e>
                     <m:r>
+                      <m:rPr>
+                        <m:sty m:val="bi"/>
+                      </m:rPr>
                       <w:rPr>
                         <w:rFonts w:ascii="Cambria Math" w:hAnsi="Cambria Math"/>
                       </w:rPr>
@@ -13410,6 +13445,9 @@
                       </m:sSupPr>
                       <m:e>
                         <m:r>
+                          <m:rPr>
+                            <m:sty m:val="bi"/>
+                          </m:rPr>
                           <w:rPr>
                             <w:rFonts w:ascii="Cambria Math" w:hAnsi="Cambria Math"/>
                           </w:rPr>
@@ -13426,6 +13464,9 @@
                       </m:e>
                       <m:sup>
                         <m:r>
+                          <m:rPr>
+                            <m:sty m:val="bi"/>
+                          </m:rPr>
                           <w:rPr>
                             <w:rFonts w:ascii="Cambria Math" w:hAnsi="Cambria Math"/>
                           </w:rPr>
@@ -13528,13 +13569,7 @@
                   <w:rPr>
                     <w:rFonts w:ascii="Cambria Math" w:hAnsi="Cambria Math"/>
                   </w:rPr>
-                  <m:t>←3=</m:t>
-                </m:r>
-                <m:r>
-                  <w:rPr>
-                    <w:rFonts w:ascii="Cambria Math" w:hAnsi="Cambria Math"/>
-                  </w:rPr>
-                  <m:t>-36</m:t>
+                  <m:t>←3=-36</m:t>
                 </m:r>
               </m:oMath>
             </m:oMathPara>
@@ -13573,6 +13608,9 @@
                   </m:dPr>
                   <m:e>
                     <m:r>
+                      <m:rPr>
+                        <m:sty m:val="bi"/>
+                      </m:rPr>
                       <w:rPr>
                         <w:rFonts w:ascii="Cambria Math" w:hAnsi="Cambria Math"/>
                       </w:rPr>
@@ -13589,6 +13627,9 @@
                       </m:sSupPr>
                       <m:e>
                         <m:r>
+                          <m:rPr>
+                            <m:sty m:val="bi"/>
+                          </m:rPr>
                           <w:rPr>
                             <w:rFonts w:ascii="Cambria Math" w:hAnsi="Cambria Math"/>
                           </w:rPr>
@@ -13605,6 +13646,9 @@
                       </m:e>
                       <m:sup>
                         <m:r>
+                          <m:rPr>
+                            <m:sty m:val="bi"/>
+                          </m:rPr>
                           <w:rPr>
                             <w:rFonts w:ascii="Cambria Math" w:hAnsi="Cambria Math"/>
                           </w:rPr>
@@ -13704,13 +13748,7 @@
                   <w:rPr>
                     <w:rFonts w:ascii="Cambria Math" w:hAnsi="Cambria Math"/>
                   </w:rPr>
-                  <m:t>←3=</m:t>
-                </m:r>
-                <m:r>
-                  <w:rPr>
-                    <w:rFonts w:ascii="Cambria Math" w:hAnsi="Cambria Math"/>
-                  </w:rPr>
-                  <m:t>-108</m:t>
+                  <m:t>←3=-108</m:t>
                 </m:r>
               </m:oMath>
             </m:oMathPara>
@@ -13746,6 +13784,9 @@
                   </m:dPr>
                   <m:e>
                     <m:r>
+                      <m:rPr>
+                        <m:sty m:val="bi"/>
+                      </m:rPr>
                       <w:rPr>
                         <w:rFonts w:ascii="Cambria Math" w:hAnsi="Cambria Math"/>
                       </w:rPr>
@@ -13762,6 +13803,9 @@
                       </m:sSupPr>
                       <m:e>
                         <m:r>
+                          <m:rPr>
+                            <m:sty m:val="bi"/>
+                          </m:rPr>
                           <w:rPr>
                             <w:rFonts w:ascii="Cambria Math" w:hAnsi="Cambria Math"/>
                           </w:rPr>
@@ -13778,6 +13822,9 @@
                       </m:e>
                       <m:sup>
                         <m:r>
+                          <m:rPr>
+                            <m:sty m:val="bi"/>
+                          </m:rPr>
                           <w:rPr>
                             <w:rFonts w:ascii="Cambria Math" w:hAnsi="Cambria Math"/>
                           </w:rPr>
@@ -13786,6 +13833,9 @@
                       </m:sup>
                     </m:sSup>
                     <m:r>
+                      <m:rPr>
+                        <m:sty m:val="bi"/>
+                      </m:rPr>
                       <w:rPr>
                         <w:rFonts w:ascii="Cambria Math" w:hAnsi="Cambria Math"/>
                       </w:rPr>
@@ -13802,6 +13852,9 @@
                       </m:sSupPr>
                       <m:e>
                         <m:r>
+                          <m:rPr>
+                            <m:sty m:val="bi"/>
+                          </m:rPr>
                           <w:rPr>
                             <w:rFonts w:ascii="Cambria Math" w:hAnsi="Cambria Math"/>
                           </w:rPr>
@@ -13818,6 +13871,9 @@
                       </m:e>
                       <m:sup>
                         <m:r>
+                          <m:rPr>
+                            <m:sty m:val="bi"/>
+                          </m:rPr>
                           <w:rPr>
                             <w:rFonts w:ascii="Cambria Math" w:hAnsi="Cambria Math"/>
                           </w:rPr>
@@ -13923,13 +13979,7 @@
                   <w:rPr>
                     <w:rFonts w:ascii="Cambria Math" w:hAnsi="Cambria Math"/>
                   </w:rPr>
-                  <m:t>-</m:t>
-                </m:r>
-                <m:r>
-                  <w:rPr>
-                    <w:rFonts w:ascii="Cambria Math" w:hAnsi="Cambria Math"/>
-                  </w:rPr>
-                  <m:t>4</m:t>
+                  <m:t>-4</m:t>
                 </m:r>
                 <m:sSup>
                   <m:sSupPr>
@@ -13961,13 +14011,7 @@
                   <w:rPr>
                     <w:rFonts w:ascii="Cambria Math" w:hAnsi="Cambria Math"/>
                   </w:rPr>
-                  <m:t>←3=</m:t>
-                </m:r>
-                <m:r>
-                  <w:rPr>
-                    <w:rFonts w:ascii="Cambria Math" w:hAnsi="Cambria Math"/>
-                  </w:rPr>
-                  <m:t>-144</m:t>
+                  <m:t>←3=-144</m:t>
                 </m:r>
               </m:oMath>
             </m:oMathPara>
@@ -14128,109 +14172,12 @@
             <m:oMathPara>
               <m:oMath>
                 <m:r>
-                  <w:rPr>
-                    <w:rFonts w:ascii="Cambria Math" w:hAnsi="Cambria Math"/>
-                  </w:rPr>
-                  <m:t>2</m:t>
-                </m:r>
-                <m:sSup>
-                  <m:sSupPr>
-                    <m:ctrlPr>
-                      <w:rPr>
-                        <w:rFonts w:ascii="Cambria Math" w:hAnsi="Cambria Math"/>
-                        <w:i/>
-                      </w:rPr>
-                    </m:ctrlPr>
-                  </m:sSupPr>
-                  <m:e>
-                    <m:r>
-                      <w:rPr>
-                        <w:rFonts w:ascii="Cambria Math" w:hAnsi="Cambria Math"/>
-                      </w:rPr>
-                      <m:t>X</m:t>
-                    </m:r>
-                    <m:ctrlPr>
-                      <w:rPr>
-                        <w:rFonts w:ascii="Cambria Math" w:hAnsi="Cambria Math"/>
-                        <w:b w:val="0"/>
-                        <w:bCs w:val="0"/>
-                        <w:i/>
-                      </w:rPr>
-                    </m:ctrlPr>
-                  </m:e>
-                  <m:sup>
-                    <m:r>
-                      <w:rPr>
-                        <w:rFonts w:ascii="Cambria Math" w:hAnsi="Cambria Math"/>
-                      </w:rPr>
-                      <m:t>2</m:t>
-                    </m:r>
-                  </m:sup>
-                </m:sSup>
-                <m:r>
                   <m:rPr>
                     <m:sty m:val="bi"/>
                   </m:rPr>
                   <w:rPr>
                     <w:rFonts w:ascii="Cambria Math" w:hAnsi="Cambria Math"/>
                   </w:rPr>
-                  <m:t>←0.5</m:t>
-                </m:r>
-              </m:oMath>
-            </m:oMathPara>
-          </w:p>
-        </w:tc>
-        <w:tc>
-          <w:tcPr>
-            <w:tcW w:w="3778" w:type="dxa"/>
-          </w:tcPr>
-          <w:p>
-            <w:pPr>
-              <w:cnfStyle w:val="000000100000" w:firstRow="0" w:lastRow="0" w:firstColumn="0" w:lastColumn="0" w:oddVBand="0" w:evenVBand="0" w:oddHBand="1" w:evenHBand="0" w:firstRowFirstColumn="0" w:firstRowLastColumn="0" w:lastRowFirstColumn="0" w:lastRowLastColumn="0"/>
-              <w:rPr>
-                <w:rtl/>
-              </w:rPr>
-            </w:pPr>
-            <w:r>
-              <w:rPr>
-                <w:rFonts w:hint="cs"/>
-                <w:rtl/>
-              </w:rPr>
-              <w:t>"</w:t>
-            </w:r>
-            <w:r>
-              <w:t>invalid input</w:t>
-            </w:r>
-            <w:r>
-              <w:rPr>
-                <w:rFonts w:hint="cs"/>
-                <w:rtl/>
-              </w:rPr>
-              <w:t>"</w:t>
-            </w:r>
-          </w:p>
-        </w:tc>
-      </w:tr>
-      <w:tr>
-        <w:tc>
-          <w:tcPr>
-            <w:cnfStyle w:val="001000000000" w:firstRow="0" w:lastRow="0" w:firstColumn="1" w:lastColumn="0" w:oddVBand="0" w:evenVBand="0" w:oddHBand="0" w:evenHBand="0" w:firstRowFirstColumn="0" w:firstRowLastColumn="0" w:lastRowFirstColumn="0" w:lastRowLastColumn="0"/>
-            <w:tcW w:w="5225" w:type="dxa"/>
-          </w:tcPr>
-          <w:p>
-            <w:pPr>
-              <w:rPr>
-                <w:b w:val="0"/>
-                <w:bCs w:val="0"/>
-                <w:rtl/>
-              </w:rPr>
-            </w:pPr>
-            <m:oMathPara>
-              <m:oMath>
-                <m:r>
-                  <w:rPr>
-                    <w:rFonts w:ascii="Cambria Math" w:hAnsi="Cambria Math"/>
-                  </w:rPr>
                   <m:t>2</m:t>
                 </m:r>
                 <m:sSup>
@@ -14244,6 +14191,9 @@
                   </m:sSupPr>
                   <m:e>
                     <m:r>
+                      <m:rPr>
+                        <m:sty m:val="bi"/>
+                      </m:rPr>
                       <w:rPr>
                         <w:rFonts w:ascii="Cambria Math" w:hAnsi="Cambria Math"/>
                       </w:rPr>
@@ -14260,6 +14210,9 @@
                   </m:e>
                   <m:sup>
                     <m:r>
+                      <m:rPr>
+                        <m:sty m:val="bi"/>
+                      </m:rPr>
                       <w:rPr>
                         <w:rFonts w:ascii="Cambria Math" w:hAnsi="Cambria Math"/>
                       </w:rPr>
@@ -14274,8 +14227,59 @@
                   <w:rPr>
                     <w:rFonts w:ascii="Cambria Math" w:hAnsi="Cambria Math"/>
                   </w:rPr>
-                  <m:t>←</m:t>
-                </m:r>
+                  <m:t>←0.5</m:t>
+                </m:r>
+              </m:oMath>
+            </m:oMathPara>
+          </w:p>
+        </w:tc>
+        <w:tc>
+          <w:tcPr>
+            <w:tcW w:w="3778" w:type="dxa"/>
+          </w:tcPr>
+          <w:p>
+            <w:pPr>
+              <w:cnfStyle w:val="000000100000" w:firstRow="0" w:lastRow="0" w:firstColumn="0" w:lastColumn="0" w:oddVBand="0" w:evenVBand="0" w:oddHBand="1" w:evenHBand="0" w:firstRowFirstColumn="0" w:firstRowLastColumn="0" w:lastRowFirstColumn="0" w:lastRowLastColumn="0"/>
+              <w:rPr>
+                <w:rtl/>
+              </w:rPr>
+            </w:pPr>
+            <w:r>
+              <w:rPr>
+                <w:rFonts w:hint="cs"/>
+                <w:rtl/>
+              </w:rPr>
+              <w:t>"</w:t>
+            </w:r>
+            <w:r>
+              <w:t>invalid input</w:t>
+            </w:r>
+            <w:r>
+              <w:rPr>
+                <w:rFonts w:hint="cs"/>
+                <w:rtl/>
+              </w:rPr>
+              <w:t>"</w:t>
+            </w:r>
+          </w:p>
+        </w:tc>
+      </w:tr>
+      <w:tr>
+        <w:tc>
+          <w:tcPr>
+            <w:cnfStyle w:val="001000000000" w:firstRow="0" w:lastRow="0" w:firstColumn="1" w:lastColumn="0" w:oddVBand="0" w:evenVBand="0" w:oddHBand="0" w:evenHBand="0" w:firstRowFirstColumn="0" w:firstRowLastColumn="0" w:lastRowFirstColumn="0" w:lastRowLastColumn="0"/>
+            <w:tcW w:w="5225" w:type="dxa"/>
+          </w:tcPr>
+          <w:p>
+            <w:pPr>
+              <w:rPr>
+                <w:b w:val="0"/>
+                <w:bCs w:val="0"/>
+                <w:rtl/>
+              </w:rPr>
+            </w:pPr>
+            <m:oMathPara>
+              <m:oMath>
                 <m:r>
                   <m:rPr>
                     <m:sty m:val="bi"/>
@@ -14283,7 +14287,56 @@
                   <w:rPr>
                     <w:rFonts w:ascii="Cambria Math" w:hAnsi="Cambria Math"/>
                   </w:rPr>
-                  <m:t>{2}</m:t>
+                  <m:t>2</m:t>
+                </m:r>
+                <m:sSup>
+                  <m:sSupPr>
+                    <m:ctrlPr>
+                      <w:rPr>
+                        <w:rFonts w:ascii="Cambria Math" w:hAnsi="Cambria Math"/>
+                        <w:i/>
+                      </w:rPr>
+                    </m:ctrlPr>
+                  </m:sSupPr>
+                  <m:e>
+                    <m:r>
+                      <m:rPr>
+                        <m:sty m:val="bi"/>
+                      </m:rPr>
+                      <w:rPr>
+                        <w:rFonts w:ascii="Cambria Math" w:hAnsi="Cambria Math"/>
+                      </w:rPr>
+                      <m:t>X</m:t>
+                    </m:r>
+                    <m:ctrlPr>
+                      <w:rPr>
+                        <w:rFonts w:ascii="Cambria Math" w:hAnsi="Cambria Math"/>
+                        <w:b w:val="0"/>
+                        <w:bCs w:val="0"/>
+                        <w:i/>
+                      </w:rPr>
+                    </m:ctrlPr>
+                  </m:e>
+                  <m:sup>
+                    <m:r>
+                      <m:rPr>
+                        <m:sty m:val="bi"/>
+                      </m:rPr>
+                      <w:rPr>
+                        <w:rFonts w:ascii="Cambria Math" w:hAnsi="Cambria Math"/>
+                      </w:rPr>
+                      <m:t>2</m:t>
+                    </m:r>
+                  </m:sup>
+                </m:sSup>
+                <m:r>
+                  <m:rPr>
+                    <m:sty m:val="bi"/>
+                  </m:rPr>
+                  <w:rPr>
+                    <w:rFonts w:ascii="Cambria Math" w:hAnsi="Cambria Math"/>
+                  </w:rPr>
+                  <m:t>←{2}</m:t>
                 </m:r>
               </m:oMath>
             </m:oMathPara>
@@ -14325,7 +14378,6 @@
           <w:p>
             <w:pPr>
               <w:rPr>
-                <w:rFonts w:hint="cs"/>
                 <w:b w:val="0"/>
                 <w:bCs w:val="0"/>
                 <w:i/>
@@ -14347,6 +14399,9 @@
                   </m:dPr>
                   <m:e>
                     <m:r>
+                      <m:rPr>
+                        <m:sty m:val="bi"/>
+                      </m:rPr>
                       <w:rPr>
                         <w:rFonts w:ascii="Cambria Math" w:hAnsi="Cambria Math"/>
                       </w:rPr>
@@ -14363,6 +14418,9 @@
                       </m:sSupPr>
                       <m:e>
                         <m:r>
+                          <m:rPr>
+                            <m:sty m:val="bi"/>
+                          </m:rPr>
                           <w:rPr>
                             <w:rFonts w:ascii="Cambria Math" w:hAnsi="Cambria Math"/>
                           </w:rPr>
@@ -14379,6 +14437,9 @@
                       </m:e>
                       <m:sup>
                         <m:r>
+                          <m:rPr>
+                            <m:sty m:val="bi"/>
+                          </m:rPr>
                           <w:rPr>
                             <w:rFonts w:ascii="Cambria Math" w:hAnsi="Cambria Math"/>
                           </w:rPr>
@@ -14393,13 +14454,7 @@
                       <w:rPr>
                         <w:rFonts w:ascii="Cambria Math" w:hAnsi="Cambria Math"/>
                       </w:rPr>
-                      <m:t>+</m:t>
-                    </m:r>
-                    <m:r>
-                      <w:rPr>
-                        <w:rFonts w:ascii="Cambria Math" w:hAnsi="Cambria Math"/>
-                      </w:rPr>
-                      <m:t>2</m:t>
+                      <m:t>+2</m:t>
                     </m:r>
                     <m:sSup>
                       <m:sSupPr>
@@ -14412,6 +14467,9 @@
                       </m:sSupPr>
                       <m:e>
                         <m:r>
+                          <m:rPr>
+                            <m:sty m:val="bi"/>
+                          </m:rPr>
                           <w:rPr>
                             <w:rFonts w:ascii="Cambria Math" w:hAnsi="Cambria Math"/>
                           </w:rPr>
@@ -14428,6 +14486,9 @@
                       </m:e>
                       <m:sup>
                         <m:r>
+                          <m:rPr>
+                            <m:sty m:val="bi"/>
+                          </m:rPr>
                           <w:rPr>
                             <w:rFonts w:ascii="Cambria Math" w:hAnsi="Cambria Math"/>
                           </w:rPr>
@@ -14459,6 +14520,9 @@
                       </m:dPr>
                       <m:e>
                         <m:r>
+                          <m:rPr>
+                            <m:sty m:val="bi"/>
+                          </m:rPr>
                           <w:rPr>
                             <w:rFonts w:ascii="Cambria Math" w:hAnsi="Cambria Math"/>
                           </w:rPr>
@@ -14542,6 +14606,9 @@
                   </m:dPr>
                   <m:e>
                     <m:r>
+                      <m:rPr>
+                        <m:sty m:val="bi"/>
+                      </m:rPr>
                       <w:rPr>
                         <w:rFonts w:ascii="Cambria Math" w:hAnsi="Cambria Math"/>
                       </w:rPr>
@@ -14558,6 +14625,9 @@
                       </m:sSupPr>
                       <m:e>
                         <m:r>
+                          <m:rPr>
+                            <m:sty m:val="bi"/>
+                          </m:rPr>
                           <w:rPr>
                             <w:rFonts w:ascii="Cambria Math" w:hAnsi="Cambria Math"/>
                           </w:rPr>
@@ -14574,6 +14644,9 @@
                       </m:e>
                       <m:sup>
                         <m:r>
+                          <m:rPr>
+                            <m:sty m:val="bi"/>
+                          </m:rPr>
                           <w:rPr>
                             <w:rFonts w:ascii="Cambria Math" w:hAnsi="Cambria Math"/>
                           </w:rPr>
@@ -14588,13 +14661,7 @@
                       <w:rPr>
                         <w:rFonts w:ascii="Cambria Math" w:hAnsi="Cambria Math"/>
                       </w:rPr>
-                      <m:t>+</m:t>
-                    </m:r>
-                    <m:r>
-                      <w:rPr>
-                        <w:rFonts w:ascii="Cambria Math" w:hAnsi="Cambria Math"/>
-                      </w:rPr>
-                      <m:t>2</m:t>
+                      <m:t>+2</m:t>
                     </m:r>
                     <m:sSup>
                       <m:sSupPr>
@@ -14607,6 +14674,9 @@
                       </m:sSupPr>
                       <m:e>
                         <m:r>
+                          <m:rPr>
+                            <m:sty m:val="bi"/>
+                          </m:rPr>
                           <w:rPr>
                             <w:rFonts w:ascii="Cambria Math" w:hAnsi="Cambria Math"/>
                           </w:rPr>
@@ -14623,6 +14693,9 @@
                       </m:e>
                       <m:sup>
                         <m:r>
+                          <m:rPr>
+                            <m:sty m:val="bi"/>
+                          </m:rPr>
                           <w:rPr>
                             <w:rFonts w:ascii="Cambria Math" w:hAnsi="Cambria Math"/>
                           </w:rPr>
@@ -14654,16 +14727,13 @@
                       </m:dPr>
                       <m:e>
                         <m:r>
+                          <m:rPr>
+                            <m:sty m:val="bi"/>
+                          </m:rPr>
                           <w:rPr>
                             <w:rFonts w:ascii="Cambria Math" w:hAnsi="Cambria Math"/>
                           </w:rPr>
-                          <m:t>2</m:t>
-                        </m:r>
-                        <m:r>
-                          <w:rPr>
-                            <w:rFonts w:ascii="Cambria Math" w:hAnsi="Cambria Math"/>
-                          </w:rPr>
-                          <m:t>,3</m:t>
+                          <m:t>2,3</m:t>
                         </m:r>
                       </m:e>
                     </m:d>
@@ -14755,6 +14825,9 @@
                   </m:dPr>
                   <m:e>
                     <m:r>
+                      <m:rPr>
+                        <m:sty m:val="bi"/>
+                      </m:rPr>
                       <w:rPr>
                         <w:rFonts w:ascii="Cambria Math" w:hAnsi="Cambria Math"/>
                       </w:rPr>
@@ -14771,6 +14844,9 @@
                       </m:sSupPr>
                       <m:e>
                         <m:r>
+                          <m:rPr>
+                            <m:sty m:val="bi"/>
+                          </m:rPr>
                           <w:rPr>
                             <w:rFonts w:ascii="Cambria Math" w:hAnsi="Cambria Math"/>
                           </w:rPr>
@@ -14787,6 +14863,9 @@
                       </m:e>
                       <m:sup>
                         <m:r>
+                          <m:rPr>
+                            <m:sty m:val="bi"/>
+                          </m:rPr>
                           <w:rPr>
                             <w:rFonts w:ascii="Cambria Math" w:hAnsi="Cambria Math"/>
                           </w:rPr>
@@ -14801,13 +14880,7 @@
                       <w:rPr>
                         <w:rFonts w:ascii="Cambria Math" w:hAnsi="Cambria Math"/>
                       </w:rPr>
-                      <m:t>+</m:t>
-                    </m:r>
-                    <m:r>
-                      <w:rPr>
-                        <w:rFonts w:ascii="Cambria Math" w:hAnsi="Cambria Math"/>
-                      </w:rPr>
-                      <m:t>2</m:t>
+                      <m:t>+2</m:t>
                     </m:r>
                     <m:sSup>
                       <m:sSupPr>
@@ -14820,6 +14893,9 @@
                       </m:sSupPr>
                       <m:e>
                         <m:r>
+                          <m:rPr>
+                            <m:sty m:val="bi"/>
+                          </m:rPr>
                           <w:rPr>
                             <w:rFonts w:ascii="Cambria Math" w:hAnsi="Cambria Math"/>
                           </w:rPr>
@@ -14836,6 +14912,9 @@
                       </m:e>
                       <m:sup>
                         <m:r>
+                          <m:rPr>
+                            <m:sty m:val="bi"/>
+                          </m:rPr>
                           <w:rPr>
                             <w:rFonts w:ascii="Cambria Math" w:hAnsi="Cambria Math"/>
                           </w:rPr>
@@ -14867,16 +14946,13 @@
                       </m:dPr>
                       <m:e>
                         <m:r>
+                          <m:rPr>
+                            <m:sty m:val="bi"/>
+                          </m:rPr>
                           <w:rPr>
                             <w:rFonts w:ascii="Cambria Math" w:hAnsi="Cambria Math"/>
                           </w:rPr>
-                          <m:t>2</m:t>
-                        </m:r>
-                        <m:r>
-                          <w:rPr>
-                            <w:rFonts w:ascii="Cambria Math" w:hAnsi="Cambria Math"/>
-                          </w:rPr>
-                          <m:t>,3</m:t>
+                          <m:t>2,3</m:t>
                         </m:r>
                       </m:e>
                     </m:d>
@@ -14946,16 +15022,7 @@
                   <w:rPr>
                     <w:rFonts w:ascii="Cambria Math" w:hAnsi="Cambria Math"/>
                   </w:rPr>
-                  <m:t>]</m:t>
-                </m:r>
-                <m:r>
-                  <m:rPr>
-                    <m:sty m:val="bi"/>
-                  </m:rPr>
-                  <w:rPr>
-                    <w:rFonts w:ascii="Cambria Math" w:hAnsi="Cambria Math"/>
-                  </w:rPr>
-                  <m:t>←3</m:t>
+                  <m:t>]←3</m:t>
                 </m:r>
               </m:oMath>
             </m:oMathPara>
@@ -15023,6 +15090,9 @@
                   </m:dPr>
                   <m:e>
                     <m:r>
+                      <m:rPr>
+                        <m:sty m:val="bi"/>
+                      </m:rPr>
                       <w:rPr>
                         <w:rFonts w:ascii="Cambria Math" w:hAnsi="Cambria Math"/>
                       </w:rPr>
@@ -15039,6 +15109,9 @@
                       </m:sSupPr>
                       <m:e>
                         <m:r>
+                          <m:rPr>
+                            <m:sty m:val="bi"/>
+                          </m:rPr>
                           <w:rPr>
                             <w:rFonts w:ascii="Cambria Math" w:hAnsi="Cambria Math"/>
                           </w:rPr>
@@ -15055,6 +15128,9 @@
                       </m:e>
                       <m:sup>
                         <m:r>
+                          <m:rPr>
+                            <m:sty m:val="bi"/>
+                          </m:rPr>
                           <w:rPr>
                             <w:rFonts w:ascii="Cambria Math" w:hAnsi="Cambria Math"/>
                           </w:rPr>
@@ -15069,13 +15145,7 @@
                       <w:rPr>
                         <w:rFonts w:ascii="Cambria Math" w:hAnsi="Cambria Math"/>
                       </w:rPr>
-                      <m:t>+</m:t>
-                    </m:r>
-                    <m:r>
-                      <w:rPr>
-                        <w:rFonts w:ascii="Cambria Math" w:hAnsi="Cambria Math"/>
-                      </w:rPr>
-                      <m:t>2</m:t>
+                      <m:t>+2</m:t>
                     </m:r>
                     <m:sSup>
                       <m:sSupPr>
@@ -15088,6 +15158,9 @@
                       </m:sSupPr>
                       <m:e>
                         <m:r>
+                          <m:rPr>
+                            <m:sty m:val="bi"/>
+                          </m:rPr>
                           <w:rPr>
                             <w:rFonts w:ascii="Cambria Math" w:hAnsi="Cambria Math"/>
                           </w:rPr>
@@ -15104,6 +15177,9 @@
                       </m:e>
                       <m:sup>
                         <m:r>
+                          <m:rPr>
+                            <m:sty m:val="bi"/>
+                          </m:rPr>
                           <w:rPr>
                             <w:rFonts w:ascii="Cambria Math" w:hAnsi="Cambria Math"/>
                           </w:rPr>
@@ -15135,16 +15211,13 @@
                       </m:dPr>
                       <m:e>
                         <m:r>
+                          <m:rPr>
+                            <m:sty m:val="bi"/>
+                          </m:rPr>
                           <w:rPr>
                             <w:rFonts w:ascii="Cambria Math" w:hAnsi="Cambria Math"/>
                           </w:rPr>
-                          <m:t>2</m:t>
-                        </m:r>
-                        <m:r>
-                          <w:rPr>
-                            <w:rFonts w:ascii="Cambria Math" w:hAnsi="Cambria Math"/>
-                          </w:rPr>
-                          <m:t>,3</m:t>
+                          <m:t>2,3</m:t>
                         </m:r>
                       </m:e>
                     </m:d>
@@ -15231,6 +15304,9 @@
                   </m:dPr>
                   <m:e>
                     <m:r>
+                      <m:rPr>
+                        <m:sty m:val="bi"/>
+                      </m:rPr>
                       <w:rPr>
                         <w:rFonts w:ascii="Cambria Math" w:hAnsi="Cambria Math"/>
                       </w:rPr>
@@ -15314,6 +15390,9 @@
                   </m:dPr>
                   <m:e>
                     <m:r>
+                      <m:rPr>
+                        <m:sty m:val="bi"/>
+                      </m:rPr>
                       <w:rPr>
                         <w:rFonts w:ascii="Cambria Math" w:hAnsi="Cambria Math"/>
                       </w:rPr>
@@ -15330,6 +15409,9 @@
                       </m:sSupPr>
                       <m:e>
                         <m:r>
+                          <m:rPr>
+                            <m:sty m:val="bi"/>
+                          </m:rPr>
                           <w:rPr>
                             <w:rFonts w:ascii="Cambria Math" w:hAnsi="Cambria Math"/>
                           </w:rPr>
@@ -15346,6 +15428,9 @@
                       </m:e>
                       <m:sup>
                         <m:r>
+                          <m:rPr>
+                            <m:sty m:val="bi"/>
+                          </m:rPr>
                           <w:rPr>
                             <w:rFonts w:ascii="Cambria Math" w:hAnsi="Cambria Math"/>
                           </w:rPr>
@@ -15360,13 +15445,7 @@
                       <w:rPr>
                         <w:rFonts w:ascii="Cambria Math" w:hAnsi="Cambria Math"/>
                       </w:rPr>
-                      <m:t>+</m:t>
-                    </m:r>
-                    <m:r>
-                      <w:rPr>
-                        <w:rFonts w:ascii="Cambria Math" w:hAnsi="Cambria Math"/>
-                      </w:rPr>
-                      <m:t>2</m:t>
+                      <m:t>+2</m:t>
                     </m:r>
                     <m:sSup>
                       <m:sSupPr>
@@ -15379,6 +15458,9 @@
                       </m:sSupPr>
                       <m:e>
                         <m:r>
+                          <m:rPr>
+                            <m:sty m:val="bi"/>
+                          </m:rPr>
                           <w:rPr>
                             <w:rFonts w:ascii="Cambria Math" w:hAnsi="Cambria Math"/>
                           </w:rPr>
@@ -15395,6 +15477,9 @@
                       </m:e>
                       <m:sup>
                         <m:r>
+                          <m:rPr>
+                            <m:sty m:val="bi"/>
+                          </m:rPr>
                           <w:rPr>
                             <w:rFonts w:ascii="Cambria Math" w:hAnsi="Cambria Math"/>
                           </w:rPr>
@@ -15403,6 +15488,9 @@
                       </m:sup>
                     </m:sSup>
                     <m:r>
+                      <m:rPr>
+                        <m:sty m:val="bi"/>
+                      </m:rPr>
                       <w:rPr>
                         <w:rFonts w:ascii="Cambria Math" w:hAnsi="Cambria Math"/>
                       </w:rPr>
@@ -15421,6 +15509,9 @@
                       </m:sSupPr>
                       <m:e>
                         <m:r>
+                          <m:rPr>
+                            <m:sty m:val="bi"/>
+                          </m:rPr>
                           <w:rPr>
                             <w:rFonts w:ascii="Cambria Math" w:hAnsi="Cambria Math"/>
                           </w:rPr>
@@ -15429,6 +15520,9 @@
                       </m:e>
                       <m:sup>
                         <m:r>
+                          <m:rPr>
+                            <m:sty m:val="bi"/>
+                          </m:rPr>
                           <w:rPr>
                             <w:rFonts w:ascii="Cambria Math" w:hAnsi="Cambria Math"/>
                           </w:rPr>
@@ -15460,16 +15554,13 @@
                       </m:dPr>
                       <m:e>
                         <m:r>
+                          <m:rPr>
+                            <m:sty m:val="bi"/>
+                          </m:rPr>
                           <w:rPr>
                             <w:rFonts w:ascii="Cambria Math" w:hAnsi="Cambria Math"/>
                           </w:rPr>
-                          <m:t>2</m:t>
-                        </m:r>
-                        <m:r>
-                          <w:rPr>
-                            <w:rFonts w:ascii="Cambria Math" w:hAnsi="Cambria Math"/>
-                          </w:rPr>
-                          <m:t>,3</m:t>
+                          <m:t>2,3</m:t>
                         </m:r>
                       </m:e>
                     </m:d>
@@ -15490,13 +15581,7 @@
                   <w:rPr>
                     <w:rFonts w:ascii="Cambria Math" w:hAnsi="Cambria Math"/>
                   </w:rPr>
-                  <m:t>+</m:t>
-                </m:r>
-                <m:r>
-                  <w:rPr>
-                    <w:rFonts w:ascii="Cambria Math" w:hAnsi="Cambria Math"/>
-                  </w:rPr>
-                  <m:t>3</m:t>
+                  <m:t>+3</m:t>
                 </m:r>
                 <m:sSup>
                   <m:sSupPr>
@@ -15511,6 +15596,9 @@
                   </m:sSupPr>
                   <m:e>
                     <m:r>
+                      <m:rPr>
+                        <m:sty m:val="bi"/>
+                      </m:rPr>
                       <w:rPr>
                         <w:rFonts w:ascii="Cambria Math" w:hAnsi="Cambria Math"/>
                       </w:rPr>
@@ -15519,6 +15607,9 @@
                   </m:e>
                   <m:sup>
                     <m:r>
+                      <m:rPr>
+                        <m:sty m:val="bi"/>
+                      </m:rPr>
                       <w:rPr>
                         <w:rFonts w:ascii="Cambria Math" w:hAnsi="Cambria Math"/>
                       </w:rPr>
@@ -15550,6 +15641,9 @@
                   </m:dPr>
                   <m:e>
                     <m:r>
+                      <m:rPr>
+                        <m:sty m:val="bi"/>
+                      </m:rPr>
                       <w:rPr>
                         <w:rFonts w:ascii="Cambria Math" w:hAnsi="Cambria Math"/>
                       </w:rPr>
@@ -15591,8 +15685,6 @@
                 </m:r>
               </m:oMath>
             </m:oMathPara>
-            <w:bookmarkStart w:id="0" w:name="_GoBack"/>
-            <w:bookmarkEnd w:id="0"/>
           </w:p>
         </w:tc>
       </w:tr>
@@ -15605,7 +15697,6 @@
           <w:p>
             <w:pPr>
               <w:rPr>
-                <w:rFonts w:hint="cs"/>
                 <w:b w:val="0"/>
                 <w:bCs w:val="0"/>
               </w:rPr>
@@ -16902,7 +16993,7 @@
 </file>
 
 <file path=customXml/itemProps1.xml><?xml version="1.0" encoding="utf-8"?>
-<ds:datastoreItem xmlns:ds="http://schemas.openxmlformats.org/officeDocument/2006/customXml" ds:itemID="{560EC10D-54E4-4E10-93ED-27D228F72C36}">
+<ds:datastoreItem xmlns:ds="http://schemas.openxmlformats.org/officeDocument/2006/customXml" ds:itemID="{90507061-DA7A-4733-B0BD-D90070350A4E}">
   <ds:schemaRefs>
     <ds:schemaRef ds:uri="http://schemas.openxmlformats.org/officeDocument/2006/bibliography"/>
   </ds:schemaRefs>

</xml_diff>